<commit_message>
Implement input validation for CFR Part, Docket No., and Notice No. in CLI and web UI; enhance document generation with optional fields and user prompts for missing data.
</commit_message>
<xml_diff>
--- a/output/processed_SC.docx
+++ b/output/processed_SC.docx
@@ -39,90 +39,44 @@
         <w:pStyle w:val="SCHeading-SingleSpaced"/>
       </w:pPr>
       <w:r>
-        <w:t>14 CFR Part [[NEED:23 25 27 29 31 33 35]]</w:t>
-      </w:r>
-      <w:r/>
-      <w:r>
-        <w:rPr>
-          <w:highlight w:val="cyan"/>
-        </w:rPr>
-      </w:r>
-      <w:r/>
+        <w:t>14 CFR Part 21</w:t>
+      </w:r>
+      <w:bookmarkStart w:id="0" w:name="_Hlk197084982"/>
+      <w:r/>
+      <w:proofErr w:type="spellStart"/>
+      <w:r/>
+      <w:proofErr w:type="spellEnd"/>
+      <w:r/>
+      <w:bookmarkEnd w:id="0"/>
     </w:p>
     <w:p>
       <w:pPr>
         <w:pStyle w:val="SCHeading-SingleSpaced"/>
       </w:pPr>
       <w:r>
-        <w:t xml:space="preserve">[Docket No. </w:t>
-      </w:r>
-      <w:r>
-        <w:t>FAA-20</w:t>
-      </w:r>
-      <w:r>
-        <w:t>2</w:t>
-      </w:r>
-      <w:r>
-        <w:rPr>
-          <w:highlight w:val="yellow"/>
-        </w:rPr>
-        <w:t>X</w:t>
-      </w:r>
-      <w:r>
-        <w:rPr>
-          <w:highlight w:val="yellow"/>
-        </w:rPr>
-        <w:t>-XXXX</w:t>
-      </w:r>
-      <w:r>
-        <w:t xml:space="preserve">; </w:t>
-      </w:r>
-      <w:r>
-        <w:t>Notice</w:t>
-      </w:r>
-      <w:r>
-        <w:t xml:space="preserve"> No. </w:t>
-      </w:r>
-      <w:r>
-        <w:rPr>
-          <w:highlight w:val="yellow"/>
-        </w:rPr>
-        <w:t>X</w:t>
-      </w:r>
-      <w:r>
-        <w:rPr>
-          <w:highlight w:val="yellow"/>
-        </w:rPr>
-        <w:t>X</w:t>
-      </w:r>
-      <w:r>
-        <w:rPr>
-          <w:highlight w:val="yellow"/>
-        </w:rPr>
-        <w:t>-</w:t>
-      </w:r>
-      <w:r>
-        <w:rPr>
-          <w:highlight w:val="yellow"/>
-        </w:rPr>
-        <w:t>XX</w:t>
-      </w:r>
-      <w:r>
-        <w:rPr>
-          <w:highlight w:val="yellow"/>
-        </w:rPr>
-        <w:noBreakHyphen/>
-        <w:t>X</w:t>
-      </w:r>
-      <w:r>
-        <w:rPr>
-          <w:highlight w:val="yellow"/>
-        </w:rPr>
-        <w:t>X</w:t>
-      </w:r>
-      <w:r>
-        <w:t>-SC]</w:t>
-      </w:r>
+        <w:t>[Docket No. ; Notice No. ]</w:t>
+      </w:r>
+      <w:proofErr w:type="gramStart"/>
+      <w:r/>
+      <w:r/>
+      <w:proofErr w:type="spellStart"/>
+      <w:r/>
+      <w:proofErr w:type="spellEnd"/>
+      <w:r/>
+      <w:r/>
+      <w:proofErr w:type="gramEnd"/>
+      <w:r/>
+      <w:r/>
+      <w:r/>
+      <w:proofErr w:type="gramStart"/>
+      <w:r/>
+      <w:r/>
+      <w:proofErr w:type="spellStart"/>
+      <w:r/>
+      <w:proofErr w:type="spellEnd"/>
+      <w:r/>
+      <w:r/>
+      <w:proofErr w:type="gramEnd"/>
     </w:p>
     <w:p>
       <w:pPr>
@@ -132,46 +86,51 @@
         </w:rPr>
       </w:pPr>
       <w:r>
-        <w:t>Special Conditions: 4[Name of Modifier], [[NEED:Airplane manufacturer]] Model [[NEED:Airplane model]] Airplane; [[NEED:Subject of special conditions]]</w:t>
+        <w:t>Special Conditions: 4[Modifier], Airbus Model A321 neo ACF and A321 neo XLR Airplane; Dynamic Test Requirements for Single Occupant Oblique Seats at an Installation Angle of 49 Degrees with Airbags and 3-point Restraint or Pretensioner Restraint Systems</w:t>
+      </w:r>
+      <w:r/>
+      <w:r>
+        <w:rPr>
+          <w:color w:val="FF0000"/>
+          <w:highlight w:val="yellow"/>
+        </w:rPr>
+      </w:r>
+      <w:r>
+        <w:rPr>
+          <w:color w:val="FF0000"/>
+          <w:highlight w:val="yellow"/>
+        </w:rPr>
       </w:r>
       <w:r/>
       <w:proofErr w:type="gramStart"/>
       <w:r>
         <w:rPr>
           <w:color w:val="FF0000"/>
-          <w:highlight w:val="yellow"/>
-        </w:rPr>
-      </w:r>
+        </w:rPr>
+      </w:r>
+      <w:r/>
+      <w:r>
+        <w:rPr>
+          <w:b w:val="0"/>
+        </w:rPr>
+      </w:r>
+      <w:r/>
+      <w:proofErr w:type="spellStart"/>
       <w:proofErr w:type="gramEnd"/>
-      <w:r>
-        <w:rPr>
-          <w:color w:val="FF0000"/>
-          <w:highlight w:val="yellow"/>
-        </w:rPr>
-      </w:r>
-      <w:r>
-        <w:rPr>
-          <w:highlight w:val="yellow"/>
-        </w:rPr>
-      </w:r>
-      <w:proofErr w:type="gramStart"/>
-      <w:r>
-        <w:rPr>
-          <w:color w:val="FF0000"/>
-        </w:rPr>
-      </w:r>
-      <w:r/>
-      <w:r>
-        <w:rPr>
-          <w:b w:val="0"/>
-        </w:rPr>
-      </w:r>
-      <w:r/>
-      <w:proofErr w:type="gramEnd"/>
-      <w:r/>
-      <w:r/>
-      <w:r/>
-      <w:r/>
+      <w:r/>
+      <w:proofErr w:type="spellEnd"/>
+      <w:r/>
+      <w:r/>
+      <w:r/>
+      <w:proofErr w:type="spellStart"/>
+      <w:r/>
+      <w:proofErr w:type="spellEnd"/>
+      <w:r/>
+      <w:r/>
+      <w:r/>
+      <w:proofErr w:type="spellStart"/>
+      <w:r/>
+      <w:proofErr w:type="spellEnd"/>
       <w:r/>
     </w:p>
     <w:p>
@@ -225,7 +184,6 @@
         <w:rPr>
           <w:rStyle w:val="SCHeading-AllCaps"/>
         </w:rPr>
-        <w:t>SUMMARY: This action proposes special conditions for the airbus model a321 neo acf and a321 neo xlr if applicable (see issue paper/worksheet): series airplane. this airplane4[, as modified by name of modifier,] will have a novel or unusual design features when compared to the state of technology envisioned in the airworthiness standards for transport category airplanes. this design feature is [[NEED:briefly (one to three sentences) provide a summary of the novel or unusual design features of the airplane]]. the applicable airworthiness regulations do not contain adequate or appropriate safety standards for this design feature. these proposed special conditions contain the additional safety standards that the administrator considers necessary to establish a level of safety equivalent to that established by the existing airworthiness standards.</w:t>
       </w:r>
       <w:r/>
       <w:r/>
@@ -296,11 +254,7 @@
       <w:r/>
       <w:proofErr w:type="gramEnd"/>
       <w:r/>
-      <w:r>
-        <w:rPr>
-          <w:highlight w:val="yellow"/>
-        </w:rPr>
-      </w:r>
+      <w:r/>
       <w:r/>
       <w:r>
         <w:rPr>
@@ -378,11 +332,13 @@
         <w:rPr>
           <w:b/>
         </w:rPr>
+        <w:t xml:space="preserve">SUMMARY: </w:t>
       </w:r>
       <w:r>
         <w:rPr>
           <w:b w:val="0"/>
         </w:rPr>
+        <w:t>This action proposes special conditions for the airbus model a321 neo acf and a321 neo xlr if applicable (see issue paper/worksheet): series airplane. this airplane4[, as modified by ,] will have a novel or unusual design features when compared to the state of technology envisioned in the airworthiness standards for transport category airplanes. this design feature is the airbus model a321 neo acf and a321 neo xlr series airplanes will incorporate single occupant oblique seats, with airbag devices and 3-point restraints or pretensioner restraint system, installed at 49 degrees relative to the aircraft cabin bow-to-stern centerline.. the applicable airworthiness regulations do not contain adequate or appropriate safety standards for this design feature. these proposed special conditions contain the additional safety standards that the administrator considers necessary to establish a level of safety equivalent to that established by the existing airworthiness standards.</w:t>
       </w:r>
     </w:p>
     <w:p>
@@ -529,55 +485,26 @@
         <w:rPr>
           <w:rStyle w:val="SCHeading-AllCaps"/>
         </w:rPr>
-        <w:t>ADDRESSES:</w:t>
-      </w:r>
-      <w:r>
-        <w:t xml:space="preserve"> </w:t>
-      </w:r>
-      <w:r>
-        <w:t xml:space="preserve">Send comments </w:t>
-      </w:r>
+        <w:t>ADDRESSES: Send comments identified by Docket No.  using any of the following methods:</w:t>
+      </w:r>
+      <w:r/>
+      <w:r/>
       <w:proofErr w:type="gramStart"/>
-      <w:r>
-        <w:t>identified</w:t>
-      </w:r>
+      <w:r/>
       <w:proofErr w:type="gramEnd"/>
-      <w:r>
-        <w:t xml:space="preserve"> by</w:t>
-      </w:r>
-      <w:r>
-        <w:t xml:space="preserve"> </w:t>
-      </w:r>
-      <w:r>
-        <w:t>D</w:t>
-      </w:r>
-      <w:r>
-        <w:t xml:space="preserve">ocket </w:t>
-      </w:r>
-      <w:r>
-        <w:t>No.</w:t>
-      </w:r>
-      <w:r>
-        <w:t xml:space="preserve"> </w:t>
-      </w:r>
-      <w:r>
-        <w:t>FAA-20</w:t>
-      </w:r>
-      <w:r>
-        <w:t>2</w:t>
-      </w:r>
-      <w:r>
-        <w:rPr>
-          <w:highlight w:val="yellow"/>
-        </w:rPr>
-        <w:t>X-XXXX</w:t>
-      </w:r>
-      <w:r>
-        <w:t xml:space="preserve"> </w:t>
-      </w:r>
-      <w:r>
-        <w:t>using any of the following methods:</w:t>
-      </w:r>
+      <w:r/>
+      <w:r/>
+      <w:r/>
+      <w:r/>
+      <w:r/>
+      <w:r/>
+      <w:r/>
+      <w:proofErr w:type="spellStart"/>
+      <w:r/>
+      <w:proofErr w:type="spellEnd"/>
+      <w:r/>
+      <w:r/>
+      <w:r/>
     </w:p>
     <w:p>
       <w:pPr>
@@ -1205,7 +1132,7 @@
         <w:pStyle w:val="SCTextIndented"/>
       </w:pPr>
       <w:r>
-        <w:t>On April 4, 2024, Airbus S.A.S applied for 1[a type certificate for its new Model [[NEED:Airplane model]]] 2[an amendment to Type Certificate No.  to include the new Model A321 neo ACF and A321 neo XLR]  3[a change to Type Certificate No.  for description of change in/on the A321 neo ACF and A321 neo XLR]  4[a supplemental type certificate for description of change in the Model A321 neo ACF and A321 neo XLR] if applicable (see issue paper/worksheet): series airplane. The 1, 3 or 4[Airbus Model A321 neo ACF and A321 neo XLR if applicable: series airplane] 2[Airbus Model A321 neo ACF and A321 neo XLR if applicable: series] airplane, which is a derivative of the Model preceding model name currently approved under Type Certificate No. , is provide brief description of the airplane, including such parameters as function (freighter, etc.), passenger capacity, max. takeoff weight, range, powerplants, etc.</w:t>
+        <w:t>On April 4, 2024, Airbus S.A.S applied for 1[a type certificate for its new Model [[NEED:Airplane model]]] 2[an amendment to Type Certificate No. (does not apply to new TC project): to include the new Model A321 neo ACF and A321 neo XLR]  3[a change to Type Certificate No. (does not apply to new TC project): for description of change in/on the A321 neo ACF and A321 neo XLR]  4[a supplemental type certificate for description of change in the Model A321 neo ACF and A321 neo XLR] if applicable (see issue paper/worksheet): series airplane. The 1, 3 or 4[Airbus Model A321 neo ACF and A321 neo XLR if applicable: series airplane] 2[Airbus Model A321 neo ACF and A321 neo XLR if applicable: series] airplane, which is a derivative of the Model preceding model name currently approved under Type Certificate No. (does not apply to new TC project):, is provide brief description of the airplane, including such parameters as function (freighter, etc.), passenger capacity, max. takeoff weight, range, powerplants, etc.</w:t>
       </w:r>
       <w:r/>
       <w:proofErr w:type="spellStart"/>
@@ -1529,7 +1456,7 @@
           <w:color w:val="FF0000"/>
           <w:highlight w:val="yellow"/>
         </w:rPr>
-        <w:t xml:space="preserve">1[Under the provisions of 14 CFR 21.17, Airbus S.A.S must show that the Model A321 neo ACF and A321 neo XLR if applicable: series airplane meets the applicable provisions of part applicable CFR part no., as amended by amendments applicable amendment number, e.g. 25-1 through amendment in effect on the date of application]. </w:t>
+        <w:t xml:space="preserve">1[Under the provisions of 14 CFR 21.17, Airbus S.A.S must show that the Model A321 neo ACF and A321 neo XLR if applicable: series airplane meets the applicable provisions of part 21, as amended by amendments applicable amendment number, e.g. 25-1 through amendment in effect on the date of application]. </w:t>
       </w:r>
       <w:r>
         <w:rPr>
@@ -1540,8 +1467,11 @@
       <w:r/>
       <w:r/>
       <w:r/>
+      <w:proofErr w:type="gramStart"/>
+      <w:r/>
       <w:r/>
       <w:proofErr w:type="spellStart"/>
+      <w:proofErr w:type="gramEnd"/>
       <w:r/>
       <w:proofErr w:type="spellEnd"/>
       <w:r/>
@@ -1568,22 +1498,48 @@
       <w:r/>
       <w:r/>
       <w:r/>
-      <w:r>
-        <w:rPr>
-          <w:highlight w:val="yellow"/>
-        </w:rPr>
-      </w:r>
-      <w:r/>
-      <w:r>
-        <w:rPr>
-          <w:highlight w:val="yellow"/>
-        </w:rPr>
-      </w:r>
-      <w:r>
-        <w:rPr>
-          <w:highlight w:val="yellow"/>
-        </w:rPr>
-      </w:r>
+      <w:r/>
+      <w:proofErr w:type="spellStart"/>
+      <w:r/>
+      <w:proofErr w:type="spellEnd"/>
+      <w:r/>
+      <w:r/>
+      <w:r>
+        <w:rPr>
+          <w:highlight w:val="yellow"/>
+        </w:rPr>
+      </w:r>
+      <w:proofErr w:type="gramStart"/>
+      <w:r>
+        <w:rPr>
+          <w:highlight w:val="yellow"/>
+        </w:rPr>
+      </w:r>
+      <w:proofErr w:type="gramEnd"/>
+      <w:r>
+        <w:rPr>
+          <w:highlight w:val="yellow"/>
+        </w:rPr>
+      </w:r>
+      <w:proofErr w:type="gramStart"/>
+      <w:r>
+        <w:rPr>
+          <w:highlight w:val="yellow"/>
+        </w:rPr>
+      </w:r>
+      <w:proofErr w:type="gramEnd"/>
+      <w:r>
+        <w:rPr>
+          <w:highlight w:val="yellow"/>
+        </w:rPr>
+      </w:r>
+      <w:proofErr w:type="gramStart"/>
+      <w:r>
+        <w:rPr>
+          <w:highlight w:val="yellow"/>
+        </w:rPr>
+      </w:r>
+      <w:proofErr w:type="gramEnd"/>
       <w:r/>
       <w:r>
         <w:rPr>
@@ -1612,7 +1568,7 @@
           <w:color w:val="FF0000"/>
           <w:highlight w:val="yellow"/>
         </w:rPr>
-        <w:t xml:space="preserve">2[Under the provisions of 14 CFR 21.101, Airbus S.A.S must show that the Model A321 neo ACF and A321 neo XLR if applicable: series airplane meets the applicable provisions of the regulations listed in Type Certificate No. , or the applicable regulations in effect on the date of application for the change, except for earlier amendments as agreed upon by the FAA.] </w:t>
+        <w:t xml:space="preserve">2[Under the provisions of 14 CFR 21.101, Airbus S.A.S must show that the Model A321 neo ACF and A321 neo XLR if applicable: series airplane meets the applicable provisions of the regulations listed in Type Certificate No. (does not apply to new TC project):, or the applicable regulations in effect on the date of application for the change, except for earlier amendments as agreed upon by the FAA.] </w:t>
       </w:r>
       <w:r>
         <w:rPr>
@@ -1687,7 +1643,7 @@
           <w:color w:val="FF0000"/>
           <w:highlight w:val="yellow"/>
         </w:rPr>
-        <w:t>3 or 4[Under the provisions of 14 CFR 21.101, Airbus S.A.S must show that the Airbus S.A.S must show that changes to the Airbus Model A321 neo ACF and A321 neo XLR if applicable: series airplane, as changed, continues to meet the applicable provisions of the regulations listed in Type Certificate No.  or the applicable regulations in effect on the date of application for the change, except for earlier amendments as agreed upon by the FAA.]</w:t>
+        <w:t>3 or 4[Under the provisions of 14 CFR 21.101, Airbus S.A.S must show that the Airbus S.A.S must show that changes to the Airbus Model A321 neo ACF and A321 neo XLR if applicable: series airplane, as changed, continues to meet the applicable provisions of the regulations listed in Type Certificate No. (does not apply to new TC project): or the applicable regulations in effect on the date of application for the change, except for earlier amendments as agreed upon by the FAA.]</w:t>
       </w:r>
       <w:r>
         <w:rPr>
@@ -1817,7 +1773,7 @@
           <w:rStyle w:val="SCInstructions"/>
           <w:color w:val="FF0000"/>
         </w:rPr>
-        <w:t>2, 3, or 4[If applicable (rarely): In addition, if the regulations listed do not provide adequate standards regarding the change, the applicant must comply with certain regulations in effect on the date of application for the change. The FAA has determined that the Airbus Model A321 neo ACF and A321 neo XLR if applicable, per TCDS/Worksheet: series airplane must also comply with the following sections of applicable CFR part no., as amended by amendments applicable amendment number, e.g. 25-1 through amendment in effect on the date of application:</w:t>
+        <w:t>2, 3, or 4[If applicable (rarely): In addition, if the regulations listed do not provide adequate standards regarding the change, the applicant must comply with certain regulations in effect on the date of application for the change. The FAA has determined that the Airbus Model A321 neo ACF and A321 neo XLR if applicable, per TCDS/Worksheet: series airplane must also comply with the following sections of part 21, as amended by amendments applicable amendment number, e.g. 25-1 through amendment in effect on the date of application:</w:t>
       </w:r>
       <w:r>
         <w:rPr>
@@ -1892,11 +1848,12 @@
       <w:r/>
       <w:proofErr w:type="gramEnd"/>
       <w:r/>
-      <w:r>
-        <w:rPr>
-          <w:highlight w:val="yellow"/>
-        </w:rPr>
-      </w:r>
+      <w:r/>
+      <w:r/>
+      <w:proofErr w:type="spellStart"/>
+      <w:r/>
+      <w:proofErr w:type="spellEnd"/>
+      <w:r/>
       <w:r/>
       <w:r/>
       <w:r>
@@ -2679,14 +2636,12 @@
         <w:keepNext/>
       </w:pPr>
       <w:r>
-        <w:t>List of Subjects in 14 CFR Part [[NEED:23 25 27 29 31 33 35]]</w:t>
-      </w:r>
-      <w:r/>
-      <w:r>
-        <w:rPr>
-          <w:highlight w:val="cyan"/>
-        </w:rPr>
-      </w:r>
+        <w:t>List of Subjects in 14 CFR Part 21</w:t>
+      </w:r>
+      <w:r/>
+      <w:proofErr w:type="spellStart"/>
+      <w:r/>
+      <w:proofErr w:type="spellEnd"/>
       <w:r/>
     </w:p>
     <w:p>
@@ -2861,7 +2816,7 @@
           <w:color w:val="000000" w:themeColor="text1"/>
         </w:rPr>
       </w:pPr>
-      <w:bookmarkStart w:id="0" w:name="_Hlk164413525"/>
+      <w:bookmarkStart w:id="1" w:name="_Hlk164413525"/>
       <w:r>
         <w:rPr>
           <w:bCs/>
@@ -3474,7 +3429,7 @@
       <w:r>
         <w:t xml:space="preserve">Acting Manager, </w:t>
       </w:r>
-      <w:bookmarkStart w:id="1" w:name="_Hlk164413289"/>
+      <w:bookmarkStart w:id="2" w:name="_Hlk164413289"/>
       <w:r>
         <w:rPr>
           <w:rStyle w:val="SCInstruction"/>
@@ -3519,7 +3474,7 @@
       <w:r>
         <w:t>ystem Policy Branch</w:t>
       </w:r>
-      <w:bookmarkEnd w:id="1"/>
+      <w:bookmarkEnd w:id="2"/>
       <w:r>
         <w:t>,</w:t>
       </w:r>
@@ -3552,7 +3507,7 @@
         <w:t>.</w:t>
       </w:r>
     </w:p>
-    <w:bookmarkEnd w:id="0"/>
+    <w:bookmarkEnd w:id="1"/>
     <w:p>
       <w:pPr>
         <w:pStyle w:val="SCSignatureBlock"/>
@@ -7785,27 +7740,6 @@
 </file>
 
 <file path=customXml/item1.xml><?xml version="1.0" encoding="utf-8"?>
-<b:Sources xmlns:b="http://schemas.openxmlformats.org/officeDocument/2006/bibliography" xmlns="http://schemas.openxmlformats.org/officeDocument/2006/bibliography" SelectedStyle="\APA.XSL" StyleName="APA"/>
-</file>
-
-<file path=customXml/item2.xml><?xml version="1.0" encoding="utf-8"?>
-<p:properties xmlns:p="http://schemas.microsoft.com/office/2006/metadata/properties" xmlns:xsi="http://www.w3.org/2001/XMLSchema-instance" xmlns:pc="http://schemas.microsoft.com/office/infopath/2007/PartnerControls">
-  <documentManagement>
-    <DocumentType xmlns="6c503401-5131-49b6-b571-ecd097dd8c76">Special Conditions</DocumentType>
-  </documentManagement>
-</p:properties>
-</file>
-
-<file path=customXml/item3.xml><?xml version="1.0" encoding="utf-8"?>
-<?mso-contentType ?>
-<FormTemplates xmlns="http://schemas.microsoft.com/sharepoint/v3/contenttype/forms">
-  <Display>DocumentLibraryForm</Display>
-  <Edit>DocumentLibraryForm</Edit>
-  <New>DocumentLibraryForm</New>
-</FormTemplates>
-</file>
-
-<file path=customXml/item4.xml><?xml version="1.0" encoding="utf-8"?>
 <ct:contentTypeSchema xmlns:ct="http://schemas.microsoft.com/office/2006/metadata/contentType" xmlns:ma="http://schemas.microsoft.com/office/2006/metadata/properties/metaAttributes" ct:_="" ma:_="" ma:contentTypeName="Document" ma:contentTypeID="0x01010035D82719043908408994621661DEB42C" ma:contentTypeVersion="7" ma:contentTypeDescription="Create a new document." ma:contentTypeScope="" ma:versionID="a453fc458ac56581a5709835277d2e97">
   <xsd:schema xmlns:xsd="http://www.w3.org/2001/XMLSchema" xmlns:xs="http://www.w3.org/2001/XMLSchema" xmlns:p="http://schemas.microsoft.com/office/2006/metadata/properties" xmlns:ns2="6c503401-5131-49b6-b571-ecd097dd8c76" xmlns:ns3="18d2d184-543c-4a3c-90ba-655831ed51da" targetNamespace="http://schemas.microsoft.com/office/2006/metadata/properties" ma:root="true" ma:fieldsID="9958e156896a0afe97478d7d62f664aa" ns2:_="" ns3:_="">
     <xsd:import namespace="6c503401-5131-49b6-b571-ecd097dd8c76"/>
@@ -8000,33 +7934,28 @@
 </ct:contentTypeSchema>
 </file>
 
-<file path=customXml/itemProps1.xml><?xml version="1.0" encoding="utf-8"?>
-<ds:datastoreItem xmlns:ds="http://schemas.openxmlformats.org/officeDocument/2006/customXml" ds:itemID="{07C175EE-3385-4DC8-81B2-1A2349721BE5}">
-  <ds:schemaRefs>
-    <ds:schemaRef ds:uri="http://schemas.openxmlformats.org/officeDocument/2006/bibliography"/>
-  </ds:schemaRefs>
-</ds:datastoreItem>
+<file path=customXml/item2.xml><?xml version="1.0" encoding="utf-8"?>
+<?mso-contentType ?>
+<FormTemplates xmlns="http://schemas.microsoft.com/sharepoint/v3/contenttype/forms">
+  <Display>DocumentLibraryForm</Display>
+  <Edit>DocumentLibraryForm</Edit>
+  <New>DocumentLibraryForm</New>
+</FormTemplates>
 </file>
 
-<file path=customXml/itemProps2.xml><?xml version="1.0" encoding="utf-8"?>
-<ds:datastoreItem xmlns:ds="http://schemas.openxmlformats.org/officeDocument/2006/customXml" ds:itemID="{54A5B804-E16C-4511-B82E-60E4BC30C583}">
-  <ds:schemaRefs>
-    <ds:schemaRef ds:uri="http://schemas.microsoft.com/office/2006/metadata/properties"/>
-    <ds:schemaRef ds:uri="http://schemas.microsoft.com/office/infopath/2007/PartnerControls"/>
-    <ds:schemaRef ds:uri="6c503401-5131-49b6-b571-ecd097dd8c76"/>
-  </ds:schemaRefs>
-</ds:datastoreItem>
+<file path=customXml/item3.xml><?xml version="1.0" encoding="utf-8"?>
+<p:properties xmlns:p="http://schemas.microsoft.com/office/2006/metadata/properties" xmlns:xsi="http://www.w3.org/2001/XMLSchema-instance" xmlns:pc="http://schemas.microsoft.com/office/infopath/2007/PartnerControls">
+  <documentManagement>
+    <DocumentType xmlns="6c503401-5131-49b6-b571-ecd097dd8c76">Special Conditions</DocumentType>
+  </documentManagement>
+</p:properties>
 </file>
 
-<file path=customXml/itemProps3.xml><?xml version="1.0" encoding="utf-8"?>
-<ds:datastoreItem xmlns:ds="http://schemas.openxmlformats.org/officeDocument/2006/customXml" ds:itemID="{EEFC1B13-8E71-4412-8B06-98B7002530EB}">
-  <ds:schemaRefs>
-    <ds:schemaRef ds:uri="http://schemas.microsoft.com/sharepoint/v3/contenttype/forms"/>
-  </ds:schemaRefs>
-</ds:datastoreItem>
+<file path=customXml/item4.xml><?xml version="1.0" encoding="utf-8"?>
+<b:Sources xmlns:b="http://schemas.openxmlformats.org/officeDocument/2006/bibliography" xmlns="http://schemas.openxmlformats.org/officeDocument/2006/bibliography" SelectedStyle="\APA.XSL" StyleName="APA"/>
 </file>
 
-<file path=customXml/itemProps4.xml><?xml version="1.0" encoding="utf-8"?>
+<file path=customXml/itemProps1.xml><?xml version="1.0" encoding="utf-8"?>
 <ds:datastoreItem xmlns:ds="http://schemas.openxmlformats.org/officeDocument/2006/customXml" ds:itemID="{94409665-0A8A-4BD9-B23D-93622C6C2D9F}">
   <ds:schemaRefs>
     <ds:schemaRef ds:uri="http://schemas.microsoft.com/office/2006/metadata/contentType"/>
@@ -8043,4 +7972,30 @@
     <ds:schemaRef ds:uri="http://schemas.microsoft.com/internal/obd"/>
   </ds:schemaRefs>
 </ds:datastoreItem>
+</file>
+
+<file path=customXml/itemProps2.xml><?xml version="1.0" encoding="utf-8"?>
+<ds:datastoreItem xmlns:ds="http://schemas.openxmlformats.org/officeDocument/2006/customXml" ds:itemID="{EEFC1B13-8E71-4412-8B06-98B7002530EB}">
+  <ds:schemaRefs>
+    <ds:schemaRef ds:uri="http://schemas.microsoft.com/sharepoint/v3/contenttype/forms"/>
+  </ds:schemaRefs>
+</ds:datastoreItem>
+</file>
+
+<file path=customXml/itemProps3.xml><?xml version="1.0" encoding="utf-8"?>
+<ds:datastoreItem xmlns:ds="http://schemas.openxmlformats.org/officeDocument/2006/customXml" ds:itemID="{54A5B804-E16C-4511-B82E-60E4BC30C583}">
+  <ds:schemaRefs>
+    <ds:schemaRef ds:uri="http://schemas.microsoft.com/office/2006/metadata/properties"/>
+    <ds:schemaRef ds:uri="http://schemas.microsoft.com/office/infopath/2007/PartnerControls"/>
+    <ds:schemaRef ds:uri="6c503401-5131-49b6-b571-ecd097dd8c76"/>
+  </ds:schemaRefs>
+</ds:datastoreItem>
+</file>
+
+<file path=customXml/itemProps4.xml><?xml version="1.0" encoding="utf-8"?>
+<ds:datastoreItem xmlns:ds="http://schemas.openxmlformats.org/officeDocument/2006/customXml" ds:itemID="{07C175EE-3385-4DC8-81B2-1A2349721BE5}">
+  <ds:schemaRefs>
+    <ds:schemaRef ds:uri="http://schemas.openxmlformats.org/officeDocument/2006/bibliography"/>
+  </ds:schemaRefs>
+</ds:datastoreItem>
 </file>
</xml_diff>

<commit_message>
Enhance configuration and extraction logic; add handling for TC number variations; improve web UI error messages and download functionality; add tests for document generation preservation
</commit_message>
<xml_diff>
--- a/output/processed_SC.docx
+++ b/output/processed_SC.docx
@@ -39,14 +39,20 @@
         <w:pStyle w:val="SCHeading-SingleSpaced"/>
       </w:pPr>
       <w:r>
-        <w:t>14 CFR Part 21</w:t>
+        <w:t xml:space="preserve">14 CFR Part </w:t>
       </w:r>
       <w:bookmarkStart w:id="0" w:name="_Hlk197084982"/>
-      <w:r/>
+      <w:r>
+        <w:t>{</w:t>
+      </w:r>
       <w:proofErr w:type="spellStart"/>
-      <w:r/>
+      <w:r>
+        <w:t>CFRPart</w:t>
+      </w:r>
       <w:proofErr w:type="spellEnd"/>
-      <w:r/>
+      <w:r>
+        <w:t>}</w:t>
+      </w:r>
       <w:bookmarkEnd w:id="0"/>
     </w:p>
     <w:p>
@@ -54,28 +60,54 @@
         <w:pStyle w:val="SCHeading-SingleSpaced"/>
       </w:pPr>
       <w:r>
-        <w:t>[Docket No. FAA-2025-0102; Notice No. 25-06-06-SC]</w:t>
+        <w:t xml:space="preserve">[Docket </w:t>
       </w:r>
       <w:proofErr w:type="gramStart"/>
-      <w:r/>
-      <w:r/>
+      <w:r>
+        <w:t xml:space="preserve">No. </w:t>
+      </w:r>
+      <w:r>
+        <w:t>{</w:t>
+      </w:r>
       <w:proofErr w:type="spellStart"/>
-      <w:r/>
+      <w:r>
+        <w:t>DocketNo</w:t>
+      </w:r>
       <w:proofErr w:type="spellEnd"/>
-      <w:r/>
-      <w:r/>
+      <w:r>
+        <w:t>}</w:t>
+      </w:r>
+      <w:r>
+        <w:t>;</w:t>
+      </w:r>
       <w:proofErr w:type="gramEnd"/>
-      <w:r/>
-      <w:r/>
-      <w:r/>
+      <w:r>
+        <w:t xml:space="preserve"> </w:t>
+      </w:r>
+      <w:r>
+        <w:t>Notice</w:t>
+      </w:r>
+      <w:r>
+        <w:t xml:space="preserve"> </w:t>
+      </w:r>
       <w:proofErr w:type="gramStart"/>
-      <w:r/>
-      <w:r/>
+      <w:r>
+        <w:t xml:space="preserve">No. </w:t>
+      </w:r>
+      <w:r>
+        <w:t>{</w:t>
+      </w:r>
       <w:proofErr w:type="spellStart"/>
-      <w:r/>
+      <w:r>
+        <w:t>NoticeNo</w:t>
+      </w:r>
       <w:proofErr w:type="spellEnd"/>
-      <w:r/>
-      <w:r/>
+      <w:r>
+        <w:t>}</w:t>
+      </w:r>
+      <w:r>
+        <w:t>]</w:t>
+      </w:r>
       <w:proofErr w:type="gramEnd"/>
     </w:p>
     <w:p>
@@ -86,52 +118,84 @@
         </w:rPr>
       </w:pPr>
       <w:r>
-        <w:t>Special Conditions: 4[Modifier], Airbus Model A321 neo ACF and A321 neo XLR Airplane; Dynamic Test Requirements for Single Occupant Oblique Seats at an Installation Angle of 49 Degrees with Airbags and 3-point Restraint or Pretensioner Restraint Systems</w:t>
-      </w:r>
-      <w:r/>
+        <w:t>Special Conditions:</w:t>
+      </w:r>
+      <w:r>
+        <w:t xml:space="preserve"> </w:t>
+      </w:r>
       <w:r>
         <w:rPr>
           <w:color w:val="FF0000"/>
           <w:highlight w:val="yellow"/>
         </w:rPr>
+        <w:t>4</w:t>
       </w:r>
       <w:r>
         <w:rPr>
           <w:color w:val="FF0000"/>
           <w:highlight w:val="yellow"/>
         </w:rPr>
-      </w:r>
-      <w:r/>
+        <w:t>[</w:t>
+      </w:r>
+      <w:r>
+        <w:t>Modifier</w:t>
+      </w:r>
       <w:proofErr w:type="gramStart"/>
       <w:r>
         <w:rPr>
           <w:color w:val="FF0000"/>
         </w:rPr>
-      </w:r>
-      <w:r/>
+        <w:t>]</w:t>
+      </w:r>
+      <w:r>
+        <w:t>,</w:t>
+      </w:r>
       <w:r>
         <w:rPr>
           <w:b w:val="0"/>
         </w:rPr>
-      </w:r>
-      <w:r/>
+        <w:t xml:space="preserve"> </w:t>
+      </w:r>
+      <w:r>
+        <w:t>{</w:t>
+      </w:r>
       <w:proofErr w:type="spellStart"/>
       <w:proofErr w:type="gramEnd"/>
-      <w:r/>
+      <w:r>
+        <w:t>AirplaneManufacturer</w:t>
+      </w:r>
       <w:proofErr w:type="spellEnd"/>
-      <w:r/>
-      <w:r/>
-      <w:r/>
+      <w:r>
+        <w:t>}</w:t>
+      </w:r>
+      <w:r>
+        <w:t xml:space="preserve"> Model </w:t>
+      </w:r>
+      <w:r>
+        <w:t>{</w:t>
+      </w:r>
       <w:proofErr w:type="spellStart"/>
-      <w:r/>
+      <w:r>
+        <w:t>AirplaneModel</w:t>
+      </w:r>
       <w:proofErr w:type="spellEnd"/>
-      <w:r/>
-      <w:r/>
-      <w:r/>
+      <w:r>
+        <w:t>}</w:t>
+      </w:r>
+      <w:r>
+        <w:t xml:space="preserve"> Airplane; </w:t>
+      </w:r>
+      <w:r>
+        <w:t>{</w:t>
+      </w:r>
       <w:proofErr w:type="spellStart"/>
-      <w:r/>
+      <w:r>
+        <w:t>SubjectOfSC</w:t>
+      </w:r>
       <w:proofErr w:type="spellEnd"/>
-      <w:r/>
+      <w:r>
+        <w:t>}</w:t>
+      </w:r>
     </w:p>
     <w:p>
       <w:pPr>
@@ -182,15 +246,276 @@
       </w:pPr>
       <w:r>
         <w:rPr>
+          <w:rStyle w:val="SCHeading-AllCaps"/>
+        </w:rPr>
+        <w:t>SUMMARY:</w:t>
+      </w:r>
+      <w:r>
+        <w:t xml:space="preserve"> </w:t>
+      </w:r>
+      <w:r>
+        <w:t xml:space="preserve">This action proposes </w:t>
+      </w:r>
+      <w:r>
+        <w:t>special conditions for the</w:t>
+      </w:r>
+      <w:r>
+        <w:t xml:space="preserve"> </w:t>
+      </w:r>
+      <w:r>
+        <w:t>{</w:t>
+      </w:r>
+      <w:proofErr w:type="spellStart"/>
+      <w:r>
+        <w:t>AirplaneManufacturer</w:t>
+      </w:r>
+      <w:proofErr w:type="spellEnd"/>
+      <w:r>
+        <w:t xml:space="preserve">} </w:t>
+      </w:r>
+      <w:r>
+        <w:t xml:space="preserve">Model </w:t>
+      </w:r>
+      <w:r>
+        <w:t>{</w:t>
+      </w:r>
+      <w:proofErr w:type="spellStart"/>
+      <w:r>
+        <w:t>AirplaneModel</w:t>
+      </w:r>
+      <w:proofErr w:type="spellEnd"/>
+      <w:r>
+        <w:t xml:space="preserve">} </w:t>
+      </w:r>
+      <w:r>
+        <w:rPr>
+          <w:highlight w:val="yellow"/>
+        </w:rPr>
+        <w:t>if applicable</w:t>
+      </w:r>
+      <w:r>
+        <w:rPr>
+          <w:highlight w:val="yellow"/>
+        </w:rPr>
+        <w:t xml:space="preserve"> (see issue paper/worksheet)</w:t>
+      </w:r>
+      <w:r>
+        <w:rPr>
+          <w:highlight w:val="yellow"/>
+        </w:rPr>
+        <w:t>:</w:t>
+      </w:r>
+      <w:r>
+        <w:rPr>
           <w:b/>
-        </w:rPr>
-        <w:t xml:space="preserve">SUMMARY: </w:t>
-      </w:r>
-      <w:r>
-        <w:rPr>
-          <w:b w:val="0"/>
-        </w:rPr>
-        <w:t>This action proposes special conditions for the Airbus Model A321 neo ACF and A321 neo XLR if applicable (see issue paper/worksheet): series airplane. This airplane4[, as modified by ,] will have a novel or unusual design features when compared to the state of technology envisioned in the airworthiness standards for transport category airplanes. This design feature is The Airbus Model A321 neo ACF and A321 neo XLR series airplanes will incorporate single occupant oblique seats, with airbag devices and 3-point restraints or pretensioner restraint system, installed at 49 degrees relative to the aircraft cabin bow-to-stern centerline.. The applicable airworthiness regulations do not contain adequate or appropriate safety standards for this design feature. These proposed special conditions contain the additional safety standards that the Administrator considers necessary to establish a level of safety equivalent to that established by the existing airworthiness standards.</w:t>
+          <w:szCs w:val="24"/>
+        </w:rPr>
+        <w:t xml:space="preserve"> </w:t>
+      </w:r>
+      <w:r>
+        <w:rPr>
+          <w:highlight w:val="yellow"/>
+        </w:rPr>
+        <w:t>series</w:t>
+      </w:r>
+      <w:r>
+        <w:rPr>
+          <w:b/>
+        </w:rPr>
+        <w:t xml:space="preserve"> </w:t>
+      </w:r>
+      <w:r>
+        <w:t>airplane</w:t>
+      </w:r>
+      <w:r>
+        <w:t>.</w:t>
+      </w:r>
+      <w:r>
+        <w:t xml:space="preserve"> </w:t>
+      </w:r>
+      <w:r>
+        <w:t>This airplane</w:t>
+      </w:r>
+      <w:r>
+        <w:rPr>
+          <w:b/>
+          <w:color w:val="FF0000"/>
+          <w:highlight w:val="yellow"/>
+        </w:rPr>
+        <w:t>4</w:t>
+      </w:r>
+      <w:r>
+        <w:rPr>
+          <w:b/>
+          <w:color w:val="FF0000"/>
+          <w:highlight w:val="yellow"/>
+        </w:rPr>
+        <w:t>[</w:t>
+      </w:r>
+      <w:r>
+        <w:t xml:space="preserve">, as </w:t>
+      </w:r>
+      <w:proofErr w:type="gramStart"/>
+      <w:r>
+        <w:t>modified</w:t>
+      </w:r>
+      <w:proofErr w:type="gramEnd"/>
+      <w:r>
+        <w:t xml:space="preserve"> by </w:t>
+      </w:r>
+      <w:r>
+        <w:t>NEED: Modifier</w:t>
+      </w:r>
+      <w:r>
+        <w:t>,</w:t>
+      </w:r>
+      <w:r>
+        <w:rPr>
+          <w:b/>
+          <w:color w:val="FF0000"/>
+        </w:rPr>
+        <w:t>]</w:t>
+      </w:r>
+      <w:r>
+        <w:rPr>
+          <w:b/>
+          <w:color w:val="FF0000"/>
+        </w:rPr>
+        <w:t xml:space="preserve"> </w:t>
+      </w:r>
+      <w:r>
+        <w:t xml:space="preserve">will have </w:t>
+      </w:r>
+      <w:proofErr w:type="gramStart"/>
+      <w:r>
+        <w:rPr>
+          <w:highlight w:val="yellow"/>
+        </w:rPr>
+        <w:t>a</w:t>
+      </w:r>
+      <w:r>
+        <w:t xml:space="preserve"> </w:t>
+      </w:r>
+      <w:r>
+        <w:t>novel</w:t>
+      </w:r>
+      <w:proofErr w:type="gramEnd"/>
+      <w:r>
+        <w:t xml:space="preserve"> or unusual design feature</w:t>
+      </w:r>
+      <w:r>
+        <w:rPr>
+          <w:highlight w:val="yellow"/>
+        </w:rPr>
+        <w:t>s</w:t>
+      </w:r>
+      <w:r>
+        <w:t xml:space="preserve"> when compared to the state of technology envisioned in the airwor</w:t>
+      </w:r>
+      <w:r>
+        <w:t xml:space="preserve">thiness standards for </w:t>
+      </w:r>
+      <w:r>
+        <w:t>transport</w:t>
+      </w:r>
+      <w:r>
+        <w:t xml:space="preserve"> </w:t>
+      </w:r>
+      <w:r>
+        <w:t>category</w:t>
+      </w:r>
+      <w:r>
+        <w:t xml:space="preserve"> airplanes</w:t>
+      </w:r>
+      <w:r>
+        <w:t>.</w:t>
+      </w:r>
+      <w:r>
+        <w:t xml:space="preserve"> This </w:t>
+      </w:r>
+      <w:r>
+        <w:t>design feature is</w:t>
+      </w:r>
+      <w:r>
+        <w:t xml:space="preserve"> </w:t>
+      </w:r>
+      <w:r>
+        <w:t>{</w:t>
+      </w:r>
+      <w:r>
+        <w:t>Summary</w:t>
+      </w:r>
+      <w:r>
+        <w:t>}</w:t>
+      </w:r>
+      <w:r>
+        <w:t>.</w:t>
+      </w:r>
+      <w:r>
+        <w:t xml:space="preserve"> </w:t>
+      </w:r>
+      <w:r>
+        <w:t xml:space="preserve">The applicable airworthiness regulations do not </w:t>
+      </w:r>
+      <w:proofErr w:type="gramStart"/>
+      <w:r>
+        <w:t>contain</w:t>
+      </w:r>
+      <w:proofErr w:type="gramEnd"/>
+      <w:r>
+        <w:t xml:space="preserve"> adequate or </w:t>
+      </w:r>
+      <w:proofErr w:type="gramStart"/>
+      <w:r>
+        <w:t>appropriate safety</w:t>
+      </w:r>
+      <w:proofErr w:type="gramEnd"/>
+      <w:r>
+        <w:t xml:space="preserve"> standards for this design feature.</w:t>
+      </w:r>
+      <w:r>
+        <w:t xml:space="preserve"> </w:t>
+      </w:r>
+      <w:r>
+        <w:t xml:space="preserve">These </w:t>
+      </w:r>
+      <w:r>
+        <w:t xml:space="preserve">proposed </w:t>
+      </w:r>
+      <w:r>
+        <w:t xml:space="preserve">special conditions </w:t>
+      </w:r>
+      <w:proofErr w:type="gramStart"/>
+      <w:r>
+        <w:t>contain</w:t>
+      </w:r>
+      <w:proofErr w:type="gramEnd"/>
+      <w:r>
+        <w:t xml:space="preserve"> the </w:t>
+      </w:r>
+      <w:proofErr w:type="gramStart"/>
+      <w:r>
+        <w:t>additional</w:t>
+      </w:r>
+      <w:proofErr w:type="gramEnd"/>
+      <w:r>
+        <w:t xml:space="preserve"> safety standards that the Administrator considers necessary to </w:t>
+      </w:r>
+      <w:proofErr w:type="gramStart"/>
+      <w:r>
+        <w:t>establish</w:t>
+      </w:r>
+      <w:proofErr w:type="gramEnd"/>
+      <w:r>
+        <w:t xml:space="preserve"> a level of safety equivalent to that </w:t>
+      </w:r>
+      <w:proofErr w:type="gramStart"/>
+      <w:r>
+        <w:t>established</w:t>
+      </w:r>
+      <w:proofErr w:type="gramEnd"/>
+      <w:r>
+        <w:t xml:space="preserve"> by the existing airworthiness standards.</w:t>
       </w:r>
     </w:p>
     <w:p>
@@ -337,26 +662,54 @@
         <w:rPr>
           <w:rStyle w:val="SCHeading-AllCaps"/>
         </w:rPr>
-        <w:t>ADDRESSES: Send comments identified by Docket No. FAA-2025-0102 using any of the following methods:</w:t>
-      </w:r>
-      <w:r/>
-      <w:r/>
+        <w:t>ADDRESSES:</w:t>
+      </w:r>
+      <w:r>
+        <w:t xml:space="preserve"> </w:t>
+      </w:r>
+      <w:r>
+        <w:t xml:space="preserve">Send comments </w:t>
+      </w:r>
       <w:proofErr w:type="gramStart"/>
-      <w:r/>
+      <w:r>
+        <w:t>identified</w:t>
+      </w:r>
       <w:proofErr w:type="gramEnd"/>
-      <w:r/>
-      <w:r/>
-      <w:r/>
-      <w:r/>
-      <w:r/>
-      <w:r/>
-      <w:r/>
+      <w:r>
+        <w:t xml:space="preserve"> by</w:t>
+      </w:r>
+      <w:r>
+        <w:t xml:space="preserve"> </w:t>
+      </w:r>
+      <w:r>
+        <w:t>D</w:t>
+      </w:r>
+      <w:r>
+        <w:t xml:space="preserve">ocket </w:t>
+      </w:r>
+      <w:r>
+        <w:t>No.</w:t>
+      </w:r>
+      <w:r>
+        <w:t xml:space="preserve"> </w:t>
+      </w:r>
+      <w:r>
+        <w:t>{</w:t>
+      </w:r>
       <w:proofErr w:type="spellStart"/>
-      <w:r/>
+      <w:r>
+        <w:t>DocketNo</w:t>
+      </w:r>
       <w:proofErr w:type="spellEnd"/>
-      <w:r/>
-      <w:r/>
-      <w:r/>
+      <w:r>
+        <w:t>}</w:t>
+      </w:r>
+      <w:r>
+        <w:t xml:space="preserve"> </w:t>
+      </w:r>
+      <w:r>
+        <w:t>using any of the following methods:</w:t>
+      </w:r>
     </w:p>
     <w:p>
       <w:pPr>
@@ -554,32 +907,61 @@
         <w:rPr>
           <w:rStyle w:val="SCHeading-AllCaps"/>
         </w:rPr>
-        <w:t>FOR FURTHER INFORMATION CONTACT: Shannon Lennon, Cabin Safety Section, AIR-624, Technical Policy Branch OR Organization and System Policy Branch, Policy and Standards Division, Aircraft Certification Service, Federal Aviation Administration, 2200 South 216th Street, Des Moines, WA  98198; telephone (206)231-3209; email Shannon.Lennon@faa.gov.</w:t>
-      </w:r>
-      <w:r/>
-      <w:r/>
+        <w:t>FOR FURTHER INFORMATION CONTACT:</w:t>
+      </w:r>
+      <w:r>
+        <w:t xml:space="preserve"> </w:t>
+      </w:r>
+      <w:r>
+        <w:t>{</w:t>
+      </w:r>
       <w:proofErr w:type="spellStart"/>
-      <w:r/>
+      <w:r>
+        <w:t>SMEName</w:t>
+      </w:r>
       <w:proofErr w:type="spellEnd"/>
-      <w:r/>
-      <w:r/>
-      <w:r/>
+      <w:r>
+        <w:t>}</w:t>
+      </w:r>
+      <w:r>
+        <w:t xml:space="preserve">, </w:t>
+      </w:r>
+      <w:r>
+        <w:t>{</w:t>
+      </w:r>
       <w:proofErr w:type="spellStart"/>
-      <w:r/>
+      <w:r>
+        <w:t>SMESection</w:t>
+      </w:r>
       <w:proofErr w:type="spellEnd"/>
-      <w:r/>
-      <w:r/>
-      <w:r/>
+      <w:r>
+        <w:t>}</w:t>
+      </w:r>
+      <w:r>
+        <w:t xml:space="preserve">, </w:t>
+      </w:r>
+      <w:r>
+        <w:t>{</w:t>
+      </w:r>
       <w:proofErr w:type="spellStart"/>
-      <w:r/>
+      <w:r>
+        <w:t>SMERoutingSymbol</w:t>
+      </w:r>
       <w:proofErr w:type="spellEnd"/>
-      <w:r/>
-      <w:r/>
-      <w:r/>
+      <w:r>
+        <w:t>}</w:t>
+      </w:r>
+      <w:r>
+        <w:t xml:space="preserve">, </w:t>
+      </w:r>
+      <w:r>
+        <w:t>Technical Policy Branch</w:t>
+      </w:r>
       <w:r>
         <w:rPr>
           <w:b/>
         </w:rPr>
+        <w:t xml:space="preserve"> </w:t>
       </w:r>
       <w:r>
         <w:rPr>
@@ -587,43 +969,89 @@
           <w:color w:val="FF0000"/>
           <w:highlight w:val="yellow"/>
         </w:rPr>
+        <w:t>OR</w:t>
       </w:r>
       <w:r>
         <w:rPr>
           <w:b/>
           <w:color w:val="FF0000"/>
         </w:rPr>
-      </w:r>
-      <w:r/>
-      <w:r/>
-      <w:r/>
-      <w:r/>
-      <w:r/>
-      <w:r/>
+        <w:t xml:space="preserve"> </w:t>
+      </w:r>
+      <w:r>
+        <w:t>Organization and S</w:t>
+      </w:r>
+      <w:r>
+        <w:t>ystem Policy Branch</w:t>
+      </w:r>
+      <w:r>
+        <w:t xml:space="preserve">, Policy and </w:t>
+      </w:r>
+      <w:r>
+        <w:t>Standards</w:t>
+      </w:r>
+      <w:r>
+        <w:t xml:space="preserve"> Division</w:t>
+      </w:r>
+      <w:r>
+        <w:t xml:space="preserve">, </w:t>
+      </w:r>
       <w:proofErr w:type="gramStart"/>
-      <w:r/>
+      <w:r>
+        <w:t>Aircraft</w:t>
+      </w:r>
       <w:proofErr w:type="gramEnd"/>
-      <w:r/>
-      <w:r/>
-      <w:r/>
+      <w:r>
+        <w:t xml:space="preserve"> Certification Service,</w:t>
+      </w:r>
+      <w:r>
+        <w:t xml:space="preserve"> Federal Aviation Administration, </w:t>
+      </w:r>
+      <w:r>
+        <w:t>{</w:t>
+      </w:r>
       <w:proofErr w:type="spellStart"/>
-      <w:r/>
+      <w:r>
+        <w:t>SMEROAddress</w:t>
+      </w:r>
       <w:proofErr w:type="spellEnd"/>
-      <w:r/>
-      <w:r/>
-      <w:r/>
+      <w:r>
+        <w:t>}</w:t>
+      </w:r>
+      <w:r>
+        <w:t xml:space="preserve">; telephone </w:t>
+      </w:r>
+      <w:r>
+        <w:t>{</w:t>
+      </w:r>
       <w:proofErr w:type="spellStart"/>
-      <w:r/>
+      <w:r>
+        <w:t>SMEPhone</w:t>
+      </w:r>
       <w:proofErr w:type="spellEnd"/>
-      <w:r/>
-      <w:r/>
-      <w:r/>
-      <w:r/>
+      <w:r>
+        <w:t>}</w:t>
+      </w:r>
+      <w:r>
+        <w:t>;</w:t>
+      </w:r>
+      <w:r>
+        <w:t xml:space="preserve"> </w:t>
+      </w:r>
+      <w:r>
+        <w:t>email {</w:t>
+      </w:r>
       <w:proofErr w:type="spellStart"/>
-      <w:r/>
+      <w:r>
+        <w:t>SMEEmail</w:t>
+      </w:r>
       <w:proofErr w:type="spellEnd"/>
-      <w:r/>
-      <w:r/>
+      <w:r>
+        <w:t>}</w:t>
+      </w:r>
+      <w:r>
+        <w:t>.</w:t>
+      </w:r>
     </w:p>
     <w:p>
       <w:pPr>
@@ -792,48 +1220,85 @@
         <w:pStyle w:val="SCTextIndented"/>
       </w:pPr>
       <w:r>
-        <w:t>Certification of the Airbus Model A321 neo ACF and A321 neo XLR series airplane is currently scheduled for . The substance of these special conditions, in all material respects, has been subject to the notice and public-comment procedure in several prior instances. Therefore, because a delay would significantly affect the applicant’s installation of the new or unusual feature, and delay certification of the airplane, the FAA is reducing the public-comment period to 20 days.</w:t>
-      </w:r>
-      <w:r/>
+        <w:t xml:space="preserve">Certification of the </w:t>
+      </w:r>
+      <w:r>
+        <w:t>{</w:t>
+      </w:r>
       <w:proofErr w:type="spellStart"/>
-      <w:r/>
+      <w:r>
+        <w:t>AirplaneManufacturer</w:t>
+      </w:r>
       <w:proofErr w:type="spellEnd"/>
-      <w:r/>
-      <w:r/>
-      <w:r/>
+      <w:r>
+        <w:t xml:space="preserve">} </w:t>
+      </w:r>
+      <w:r>
+        <w:t xml:space="preserve">Model </w:t>
+      </w:r>
+      <w:r>
+        <w:t>{</w:t>
+      </w:r>
       <w:proofErr w:type="spellStart"/>
-      <w:r/>
+      <w:r>
+        <w:t>AirplaneModel</w:t>
+      </w:r>
       <w:proofErr w:type="spellEnd"/>
-      <w:r/>
-      <w:r/>
-      <w:r>
-        <w:rPr>
-          <w:highlight w:val="yellow"/>
-        </w:rPr>
-      </w:r>
-      <w:r/>
-      <w:r/>
+      <w:r>
+        <w:t>}</w:t>
+      </w:r>
+      <w:r>
+        <w:t xml:space="preserve"> </w:t>
+      </w:r>
+      <w:r>
+        <w:rPr>
+          <w:highlight w:val="yellow"/>
+        </w:rPr>
+        <w:t>series</w:t>
+      </w:r>
+      <w:r>
+        <w:t xml:space="preserve"> airplane</w:t>
+      </w:r>
+      <w:r>
+        <w:t xml:space="preserve"> </w:t>
+      </w:r>
       <w:proofErr w:type="gramStart"/>
-      <w:r/>
+      <w:r>
+        <w:t>is currently scheduled</w:t>
+      </w:r>
       <w:proofErr w:type="gramEnd"/>
-      <w:r/>
-      <w:r/>
+      <w:r>
+        <w:t xml:space="preserve"> for </w:t>
+      </w:r>
+      <w:r>
+        <w:t>{</w:t>
+      </w:r>
       <w:proofErr w:type="spellStart"/>
-      <w:r/>
+      <w:r>
+        <w:t>CertDate</w:t>
+      </w:r>
       <w:proofErr w:type="spellEnd"/>
-      <w:r/>
-      <w:r/>
+      <w:r>
+        <w:t>}</w:t>
+      </w:r>
+      <w:r>
+        <w:t>.</w:t>
+      </w:r>
       <w:r>
         <w:rPr>
           <w:szCs w:val="24"/>
         </w:rPr>
+        <w:t xml:space="preserve"> </w:t>
       </w:r>
       <w:r>
         <w:rPr>
           <w:szCs w:val="24"/>
         </w:rPr>
-      </w:r>
-      <w:r/>
+        <w:t>The substance of these</w:t>
+      </w:r>
+      <w:r>
+        <w:t xml:space="preserve"> special conditions, in all material respects, has been subject to the notice and public-comment procedure in several prior instances. Therefore, because a delay would significantly affect the applicant’s installation of the new or unusual feature, and delay certification of the airplane, the FAA is reducing the public-comment period to 20 days.</w:t>
+      </w:r>
     </w:p>
     <w:p>
       <w:pPr>
@@ -984,309 +1449,493 @@
         <w:pStyle w:val="SCTextIndented"/>
       </w:pPr>
       <w:r>
-        <w:t>On April 4, 2024, Airbus S.A.S applied for 1[a type certificate for its new Model [[NEED:Airplane model]]] 2[an amendment to Type Certificate No. (does not apply to new TC project): to include the new Model A321 neo ACF and A321 neo XLR]  3[a change to Type Certificate No. (does not apply to new TC project): for description of change in/on the A321 neo ACF and A321 neo XLR]  4[a supplemental type certificate for description of change in the Model A321 neo ACF and A321 neo XLR] if applicable (see issue paper/worksheet): series airplane. The 1, 3 or 4[Airbus Model A321 neo ACF and A321 neo XLR if applicable: series airplane] 2[Airbus Model A321 neo ACF and A321 neo XLR if applicable: series] airplane, which is a derivative of the Model preceding model name currently approved under Type Certificate No. (does not apply to new TC project):, is provide brief description of the airplane, including such parameters as function (freighter, etc.), passenger capacity, max. takeoff weight, range, powerplants, etc.</w:t>
-      </w:r>
-      <w:r/>
+        <w:t xml:space="preserve">On </w:t>
+      </w:r>
+      <w:r>
+        <w:t>{</w:t>
+      </w:r>
       <w:proofErr w:type="spellStart"/>
-      <w:r/>
+      <w:r>
+        <w:t>ApplicationDate</w:t>
+      </w:r>
       <w:proofErr w:type="spellEnd"/>
-      <w:r/>
-      <w:r/>
-      <w:r/>
+      <w:r>
+        <w:t>}</w:t>
+      </w:r>
+      <w:r>
+        <w:t xml:space="preserve">, </w:t>
+      </w:r>
+      <w:r>
+        <w:t>{</w:t>
+      </w:r>
       <w:proofErr w:type="spellStart"/>
-      <w:r/>
+      <w:r>
+        <w:t>ApplicantName</w:t>
+      </w:r>
       <w:proofErr w:type="spellEnd"/>
-      <w:r/>
-      <w:r/>
+      <w:r>
+        <w:t>}</w:t>
+      </w:r>
+      <w:r>
+        <w:t xml:space="preserve"> applied for </w:t>
+      </w:r>
       <w:r>
         <w:rPr>
           <w:b/>
           <w:color w:val="FF0000"/>
           <w:highlight w:val="yellow"/>
         </w:rPr>
+        <w:t>1</w:t>
       </w:r>
       <w:r>
         <w:rPr>
           <w:b/>
           <w:color w:val="FF0000"/>
         </w:rPr>
-      </w:r>
-      <w:r/>
-      <w:r/>
-      <w:r/>
+        <w:t>[</w:t>
+      </w:r>
+      <w:r>
+        <w:t xml:space="preserve">a type certificate for its </w:t>
+      </w:r>
+      <w:r>
+        <w:t xml:space="preserve">new Model </w:t>
+      </w:r>
+      <w:r>
+        <w:t>NEED: Airplane model</w:t>
+      </w:r>
       <w:r>
         <w:rPr>
           <w:b/>
           <w:color w:val="FF0000"/>
         </w:rPr>
-      </w:r>
-      <w:r/>
+        <w:t>]</w:t>
+      </w:r>
+      <w:r>
+        <w:t xml:space="preserve"> </w:t>
+      </w:r>
       <w:r>
         <w:rPr>
           <w:b/>
           <w:color w:val="FF0000"/>
           <w:highlight w:val="yellow"/>
         </w:rPr>
+        <w:t>2</w:t>
       </w:r>
       <w:r>
         <w:rPr>
           <w:b/>
           <w:color w:val="FF0000"/>
         </w:rPr>
-      </w:r>
-      <w:r/>
-      <w:r/>
+        <w:t>[</w:t>
+      </w:r>
+      <w:r>
+        <w:t xml:space="preserve">an amendment to Type Certificate No. </w:t>
+      </w:r>
+      <w:r>
+        <w:t>{</w:t>
+      </w:r>
       <w:proofErr w:type="spellStart"/>
-      <w:r/>
+      <w:r>
+        <w:t>TCNumber</w:t>
+      </w:r>
       <w:proofErr w:type="spellEnd"/>
-      <w:r/>
-      <w:r/>
-      <w:r/>
-      <w:r/>
+      <w:r>
+        <w:t>}</w:t>
+      </w:r>
+      <w:r>
+        <w:t xml:space="preserve"> to include the new Model</w:t>
+      </w:r>
+      <w:r>
+        <w:t xml:space="preserve"> </w:t>
+      </w:r>
+      <w:r>
+        <w:t>{</w:t>
+      </w:r>
       <w:proofErr w:type="spellStart"/>
-      <w:r/>
+      <w:r>
+        <w:t>AirplaneModel</w:t>
+      </w:r>
       <w:proofErr w:type="spellEnd"/>
-      <w:r/>
+      <w:r>
+        <w:t>}</w:t>
+      </w:r>
       <w:r>
         <w:rPr>
           <w:b/>
           <w:color w:val="FF0000"/>
         </w:rPr>
-      </w:r>
-      <w:r/>
-      <w:r/>
+        <w:t>]</w:t>
+      </w:r>
+      <w:r>
+        <w:t xml:space="preserve"> </w:t>
+      </w:r>
+      <w:r>
+        <w:t xml:space="preserve"> </w:t>
+      </w:r>
       <w:r>
         <w:rPr>
           <w:b/>
           <w:color w:val="FF0000"/>
           <w:highlight w:val="yellow"/>
         </w:rPr>
+        <w:t>3</w:t>
       </w:r>
       <w:r>
         <w:rPr>
           <w:b/>
           <w:color w:val="FF0000"/>
         </w:rPr>
-      </w:r>
-      <w:r/>
-      <w:r/>
+        <w:t>[</w:t>
+      </w:r>
+      <w:r>
+        <w:t xml:space="preserve">a change to Type Certificate No. </w:t>
+      </w:r>
+      <w:r>
+        <w:t>{</w:t>
+      </w:r>
       <w:proofErr w:type="spellStart"/>
-      <w:r/>
+      <w:r>
+        <w:t>TCNumber</w:t>
+      </w:r>
       <w:proofErr w:type="spellEnd"/>
-      <w:r/>
-      <w:r/>
-      <w:r>
-        <w:rPr>
-          <w:highlight w:val="yellow"/>
-        </w:rPr>
-      </w:r>
-      <w:r/>
-      <w:r>
-        <w:rPr>
-          <w:highlight w:val="yellow"/>
-        </w:rPr>
-      </w:r>
-      <w:r/>
-      <w:r/>
+      <w:r>
+        <w:t>}</w:t>
+      </w:r>
+      <w:r>
+        <w:t xml:space="preserve"> for </w:t>
+      </w:r>
+      <w:r>
+        <w:rPr>
+          <w:highlight w:val="yellow"/>
+        </w:rPr>
+        <w:t>description of change</w:t>
+      </w:r>
+      <w:r>
+        <w:t xml:space="preserve"> </w:t>
+      </w:r>
+      <w:r>
+        <w:rPr>
+          <w:highlight w:val="yellow"/>
+        </w:rPr>
+        <w:t>in/on</w:t>
+      </w:r>
+      <w:r>
+        <w:t xml:space="preserve"> the </w:t>
+      </w:r>
+      <w:r>
+        <w:t>{</w:t>
+      </w:r>
       <w:proofErr w:type="spellStart"/>
-      <w:r/>
+      <w:r>
+        <w:t>AirplaneModel</w:t>
+      </w:r>
       <w:proofErr w:type="spellEnd"/>
-      <w:r/>
+      <w:r>
+        <w:t>}</w:t>
+      </w:r>
       <w:r>
         <w:rPr>
           <w:b/>
           <w:color w:val="FF0000"/>
         </w:rPr>
-      </w:r>
-      <w:r/>
-      <w:r/>
+        <w:t>]</w:t>
+      </w:r>
+      <w:r>
+        <w:t xml:space="preserve"> </w:t>
+      </w:r>
+      <w:r>
+        <w:t xml:space="preserve"> </w:t>
+      </w:r>
       <w:r>
         <w:rPr>
           <w:b/>
           <w:color w:val="FF0000"/>
           <w:highlight w:val="yellow"/>
         </w:rPr>
+        <w:t>4</w:t>
       </w:r>
       <w:r>
         <w:rPr>
           <w:b/>
           <w:color w:val="FF0000"/>
         </w:rPr>
-      </w:r>
-      <w:r/>
-      <w:r>
-        <w:rPr>
-          <w:highlight w:val="yellow"/>
-        </w:rPr>
-      </w:r>
-      <w:r/>
-      <w:r/>
+        <w:t>[</w:t>
+      </w:r>
+      <w:r>
+        <w:t xml:space="preserve">a supplemental type certificate for </w:t>
+      </w:r>
+      <w:r>
+        <w:rPr>
+          <w:highlight w:val="yellow"/>
+        </w:rPr>
+        <w:t>description of change</w:t>
+      </w:r>
+      <w:r>
+        <w:t xml:space="preserve"> in the Model </w:t>
+      </w:r>
+      <w:r>
+        <w:t>{</w:t>
+      </w:r>
       <w:proofErr w:type="spellStart"/>
-      <w:r/>
+      <w:r>
+        <w:t>AirplaneModel</w:t>
+      </w:r>
       <w:proofErr w:type="spellEnd"/>
-      <w:r/>
+      <w:r>
+        <w:t>}</w:t>
+      </w:r>
       <w:r>
         <w:rPr>
           <w:b/>
           <w:color w:val="FF0000"/>
         </w:rPr>
-      </w:r>
-      <w:r/>
-      <w:r>
-        <w:rPr>
-          <w:highlight w:val="yellow"/>
-        </w:rPr>
-      </w:r>
-      <w:r>
-        <w:rPr>
-          <w:highlight w:val="yellow"/>
-        </w:rPr>
-      </w:r>
-      <w:r>
-        <w:rPr>
-          <w:highlight w:val="yellow"/>
-        </w:rPr>
-      </w:r>
-      <w:r/>
-      <w:r>
-        <w:rPr>
-          <w:highlight w:val="yellow"/>
-        </w:rPr>
-      </w:r>
-      <w:r/>
-      <w:r/>
+        <w:t>]</w:t>
+      </w:r>
+      <w:r>
+        <w:t xml:space="preserve"> </w:t>
+      </w:r>
+      <w:r>
+        <w:rPr>
+          <w:highlight w:val="yellow"/>
+        </w:rPr>
+        <w:t>if applicable</w:t>
+      </w:r>
+      <w:r>
+        <w:rPr>
+          <w:highlight w:val="yellow"/>
+        </w:rPr>
+        <w:t xml:space="preserve"> (see issue paper/worksheet)</w:t>
+      </w:r>
+      <w:r>
+        <w:rPr>
+          <w:highlight w:val="yellow"/>
+        </w:rPr>
+        <w:t>:</w:t>
+      </w:r>
+      <w:r>
+        <w:t xml:space="preserve"> </w:t>
+      </w:r>
+      <w:r>
+        <w:rPr>
+          <w:highlight w:val="yellow"/>
+        </w:rPr>
+        <w:t>series</w:t>
+      </w:r>
+      <w:r>
+        <w:t xml:space="preserve"> </w:t>
+      </w:r>
+      <w:r>
+        <w:t xml:space="preserve">airplane. The </w:t>
+      </w:r>
       <w:r>
         <w:rPr>
           <w:b/>
           <w:color w:val="FF0000"/>
           <w:highlight w:val="yellow"/>
         </w:rPr>
+        <w:t>1, 3 or 4</w:t>
       </w:r>
       <w:r>
         <w:rPr>
           <w:b/>
           <w:color w:val="FF0000"/>
         </w:rPr>
-      </w:r>
-      <w:r/>
+        <w:t>[</w:t>
+      </w:r>
+      <w:r>
+        <w:t>{</w:t>
+      </w:r>
       <w:proofErr w:type="spellStart"/>
-      <w:r/>
+      <w:r>
+        <w:t>AirplaneManufacturer</w:t>
+      </w:r>
       <w:proofErr w:type="spellEnd"/>
-      <w:r/>
-      <w:r/>
-      <w:r/>
-      <w:r/>
+      <w:r>
+        <w:t>}</w:t>
+      </w:r>
+      <w:r>
+        <w:t xml:space="preserve"> </w:t>
+      </w:r>
+      <w:r>
+        <w:t xml:space="preserve">Model </w:t>
+      </w:r>
+      <w:r>
+        <w:t>{</w:t>
+      </w:r>
       <w:proofErr w:type="spellStart"/>
-      <w:r/>
+      <w:r>
+        <w:t>AirplaneModel</w:t>
+      </w:r>
       <w:proofErr w:type="spellEnd"/>
-      <w:r/>
-      <w:r/>
-      <w:r>
-        <w:rPr>
-          <w:highlight w:val="yellow"/>
-        </w:rPr>
-      </w:r>
-      <w:r/>
-      <w:r>
-        <w:rPr>
-          <w:highlight w:val="yellow"/>
-        </w:rPr>
-      </w:r>
-      <w:r/>
-      <w:r/>
+      <w:r>
+        <w:t>}</w:t>
+      </w:r>
+      <w:r>
+        <w:t xml:space="preserve"> </w:t>
+      </w:r>
+      <w:r>
+        <w:rPr>
+          <w:highlight w:val="yellow"/>
+        </w:rPr>
+        <w:t>if applicable:</w:t>
+      </w:r>
+      <w:r>
+        <w:t xml:space="preserve"> </w:t>
+      </w:r>
+      <w:r>
+        <w:rPr>
+          <w:highlight w:val="yellow"/>
+        </w:rPr>
+        <w:t>series</w:t>
+      </w:r>
+      <w:r>
+        <w:t xml:space="preserve"> </w:t>
+      </w:r>
+      <w:r>
+        <w:t>airplane</w:t>
+      </w:r>
       <w:r>
         <w:rPr>
           <w:b/>
           <w:color w:val="FF0000"/>
         </w:rPr>
-      </w:r>
-      <w:r/>
+        <w:t>]</w:t>
+      </w:r>
+      <w:r>
+        <w:t xml:space="preserve"> </w:t>
+      </w:r>
       <w:r>
         <w:rPr>
           <w:b/>
           <w:color w:val="FF0000"/>
           <w:highlight w:val="yellow"/>
         </w:rPr>
+        <w:t>2</w:t>
       </w:r>
       <w:r>
         <w:rPr>
           <w:b/>
           <w:color w:val="FF0000"/>
         </w:rPr>
-      </w:r>
-      <w:r/>
+        <w:t>[</w:t>
+      </w:r>
+      <w:r>
+        <w:t>{</w:t>
+      </w:r>
       <w:proofErr w:type="spellStart"/>
-      <w:r/>
+      <w:r>
+        <w:t>AirplaneManufacturer</w:t>
+      </w:r>
       <w:proofErr w:type="spellEnd"/>
-      <w:r/>
-      <w:r/>
-      <w:r/>
+      <w:r>
+        <w:t>}</w:t>
+      </w:r>
+      <w:r>
+        <w:t xml:space="preserve"> Model </w:t>
+      </w:r>
+      <w:r>
+        <w:t>{</w:t>
+      </w:r>
       <w:proofErr w:type="spellStart"/>
-      <w:r/>
+      <w:r>
+        <w:t>AirplaneModel</w:t>
+      </w:r>
       <w:proofErr w:type="spellEnd"/>
-      <w:r/>
-      <w:r/>
-      <w:r>
-        <w:rPr>
-          <w:highlight w:val="yellow"/>
-        </w:rPr>
-      </w:r>
-      <w:r/>
+      <w:r>
+        <w:t>}</w:t>
+      </w:r>
+      <w:r>
+        <w:t xml:space="preserve"> </w:t>
+      </w:r>
+      <w:r>
+        <w:rPr>
+          <w:highlight w:val="yellow"/>
+        </w:rPr>
+        <w:t>if applicable:</w:t>
+      </w:r>
+      <w:r>
+        <w:t xml:space="preserve"> series</w:t>
+      </w:r>
       <w:r>
         <w:rPr>
           <w:b/>
           <w:color w:val="FF0000"/>
         </w:rPr>
-      </w:r>
-      <w:r/>
-      <w:r/>
-      <w:r/>
-      <w:r>
-        <w:rPr>
-          <w:highlight w:val="yellow"/>
-        </w:rPr>
-      </w:r>
-      <w:r/>
-      <w:r/>
+        <w:t>]</w:t>
+      </w:r>
+      <w:r>
+        <w:t xml:space="preserve"> </w:t>
+      </w:r>
+      <w:r>
+        <w:t xml:space="preserve">airplane, which is a derivative of the </w:t>
+      </w:r>
+      <w:r>
+        <w:t xml:space="preserve">Model </w:t>
+      </w:r>
+      <w:r>
+        <w:rPr>
+          <w:highlight w:val="yellow"/>
+        </w:rPr>
+        <w:t>preceding model name</w:t>
+      </w:r>
+      <w:r>
+        <w:t xml:space="preserve"> currently approved under Type Certificate No. </w:t>
+      </w:r>
+      <w:r>
+        <w:t>{</w:t>
+      </w:r>
       <w:proofErr w:type="spellStart"/>
-      <w:r/>
+      <w:r>
+        <w:t>TCNumber</w:t>
+      </w:r>
       <w:proofErr w:type="spellEnd"/>
-      <w:r/>
-      <w:r/>
-      <w:r>
-        <w:rPr>
-          <w:highlight w:val="yellow"/>
-        </w:rPr>
-      </w:r>
-      <w:r>
-        <w:rPr>
-          <w:highlight w:val="yellow"/>
-        </w:rPr>
-      </w:r>
-      <w:r>
-        <w:rPr>
-          <w:highlight w:val="yellow"/>
-        </w:rPr>
-      </w:r>
-      <w:r>
-        <w:rPr>
-          <w:highlight w:val="yellow"/>
-        </w:rPr>
-      </w:r>
-      <w:r>
-        <w:rPr>
-          <w:highlight w:val="yellow"/>
-        </w:rPr>
-      </w:r>
-      <w:r>
-        <w:rPr>
-          <w:highlight w:val="yellow"/>
-        </w:rPr>
-      </w:r>
-      <w:r>
-        <w:rPr>
-          <w:highlight w:val="yellow"/>
-        </w:rPr>
+      <w:r>
+        <w:t>}</w:t>
+      </w:r>
+      <w:r>
+        <w:t xml:space="preserve">, is </w:t>
+      </w:r>
+      <w:r>
+        <w:rPr>
+          <w:highlight w:val="yellow"/>
+        </w:rPr>
+        <w:t xml:space="preserve">provide brief description of the airplane, including such parameters as </w:t>
+      </w:r>
+      <w:r>
+        <w:rPr>
+          <w:highlight w:val="yellow"/>
+        </w:rPr>
+        <w:t>function (freighter, etc.)</w:t>
+      </w:r>
+      <w:r>
+        <w:rPr>
+          <w:highlight w:val="yellow"/>
+        </w:rPr>
+        <w:t xml:space="preserve">, passenger capacity, </w:t>
+      </w:r>
+      <w:r>
+        <w:rPr>
+          <w:highlight w:val="yellow"/>
+        </w:rPr>
+        <w:t xml:space="preserve">max. takeoff </w:t>
+      </w:r>
+      <w:r>
+        <w:rPr>
+          <w:highlight w:val="yellow"/>
+        </w:rPr>
+        <w:t>weight, range</w:t>
+      </w:r>
+      <w:r>
+        <w:rPr>
+          <w:highlight w:val="yellow"/>
+        </w:rPr>
+        <w:t>,</w:t>
+      </w:r>
+      <w:r>
+        <w:rPr>
+          <w:highlight w:val="yellow"/>
+        </w:rPr>
+        <w:t xml:space="preserve"> powerplants, etc.</w:t>
       </w:r>
     </w:p>
     <w:p>
@@ -1308,103 +1957,162 @@
           <w:color w:val="FF0000"/>
           <w:highlight w:val="yellow"/>
         </w:rPr>
-        <w:t xml:space="preserve">1[Under the provisions of 14 CFR 21.17, Airbus S.A.S must show that the Model A321 neo ACF and A321 neo XLR if applicable: series airplane meets the applicable provisions of part 21, as amended by amendments applicable amendment number, e.g. 25-1 through amendment in effect on the date of application]. </w:t>
+        <w:t>1</w:t>
       </w:r>
       <w:r>
         <w:rPr>
           <w:b/>
           <w:color w:val="FF0000"/>
         </w:rPr>
-      </w:r>
-      <w:r/>
-      <w:r/>
-      <w:r/>
+        <w:t>[</w:t>
+      </w:r>
+      <w:r>
+        <w:t>Under the provisions of 14 CF</w:t>
+      </w:r>
+      <w:r>
+        <w:t>R</w:t>
+      </w:r>
+      <w:r>
+        <w:t xml:space="preserve"> </w:t>
+      </w:r>
       <w:proofErr w:type="gramStart"/>
-      <w:r/>
-      <w:r/>
+      <w:r>
+        <w:t xml:space="preserve">21.17, </w:t>
+      </w:r>
+      <w:r>
+        <w:t>{</w:t>
+      </w:r>
       <w:proofErr w:type="spellStart"/>
       <w:proofErr w:type="gramEnd"/>
-      <w:r/>
+      <w:r>
+        <w:t>ApplicantName</w:t>
+      </w:r>
       <w:proofErr w:type="spellEnd"/>
-      <w:r/>
-      <w:r/>
-      <w:r/>
-      <w:r/>
-      <w:r/>
+      <w:r>
+        <w:t>}</w:t>
+      </w:r>
+      <w:r>
+        <w:t xml:space="preserve"> </w:t>
+      </w:r>
+      <w:r>
+        <w:t xml:space="preserve">must show that the </w:t>
+      </w:r>
+      <w:r>
+        <w:t xml:space="preserve">Model </w:t>
+      </w:r>
+      <w:r>
+        <w:t>{</w:t>
+      </w:r>
       <w:proofErr w:type="spellStart"/>
-      <w:r/>
+      <w:r>
+        <w:t>AirplaneModel</w:t>
+      </w:r>
       <w:proofErr w:type="spellEnd"/>
-      <w:r/>
-      <w:r/>
-      <w:r>
-        <w:rPr>
-          <w:highlight w:val="yellow"/>
-        </w:rPr>
-      </w:r>
-      <w:r/>
-      <w:r>
-        <w:rPr>
-          <w:highlight w:val="yellow"/>
-        </w:rPr>
-      </w:r>
-      <w:r/>
-      <w:r/>
-      <w:r/>
-      <w:r/>
+      <w:r>
+        <w:t>}</w:t>
+      </w:r>
+      <w:r>
+        <w:t xml:space="preserve"> </w:t>
+      </w:r>
+      <w:r>
+        <w:rPr>
+          <w:highlight w:val="yellow"/>
+        </w:rPr>
+        <w:t>if applicable:</w:t>
+      </w:r>
+      <w:r>
+        <w:t xml:space="preserve"> </w:t>
+      </w:r>
+      <w:r>
+        <w:rPr>
+          <w:highlight w:val="yellow"/>
+        </w:rPr>
+        <w:t>series</w:t>
+      </w:r>
+      <w:r>
+        <w:t xml:space="preserve"> </w:t>
+      </w:r>
+      <w:r>
+        <w:t>airplane</w:t>
+      </w:r>
+      <w:r>
+        <w:t xml:space="preserve"> meets the applicable provisions of part </w:t>
+      </w:r>
+      <w:r>
+        <w:t>{</w:t>
+      </w:r>
       <w:proofErr w:type="spellStart"/>
-      <w:r/>
+      <w:r>
+        <w:t>CFRPart</w:t>
+      </w:r>
       <w:proofErr w:type="spellEnd"/>
-      <w:r/>
-      <w:r/>
-      <w:r>
-        <w:rPr>
-          <w:highlight w:val="yellow"/>
-        </w:rPr>
+      <w:r>
+        <w:t>}</w:t>
+      </w:r>
+      <w:r>
+        <w:t xml:space="preserve">, as amended by amendments </w:t>
+      </w:r>
+      <w:r>
+        <w:rPr>
+          <w:highlight w:val="yellow"/>
+        </w:rPr>
+        <w:t xml:space="preserve">applicable amendment number, </w:t>
       </w:r>
       <w:proofErr w:type="gramStart"/>
       <w:r>
         <w:rPr>
           <w:highlight w:val="yellow"/>
         </w:rPr>
+        <w:t>e.g.</w:t>
       </w:r>
       <w:proofErr w:type="gramEnd"/>
       <w:r>
         <w:rPr>
           <w:highlight w:val="yellow"/>
         </w:rPr>
+        <w:t xml:space="preserve"> </w:t>
       </w:r>
       <w:proofErr w:type="gramStart"/>
       <w:r>
         <w:rPr>
           <w:highlight w:val="yellow"/>
         </w:rPr>
+        <w:t>25</w:t>
       </w:r>
       <w:proofErr w:type="gramEnd"/>
       <w:r>
         <w:rPr>
           <w:highlight w:val="yellow"/>
         </w:rPr>
+        <w:t>-</w:t>
       </w:r>
       <w:proofErr w:type="gramStart"/>
       <w:r>
         <w:rPr>
           <w:highlight w:val="yellow"/>
         </w:rPr>
+        <w:t>1</w:t>
       </w:r>
       <w:proofErr w:type="gramEnd"/>
-      <w:r/>
-      <w:r>
-        <w:rPr>
-          <w:highlight w:val="yellow"/>
-        </w:rPr>
+      <w:r>
+        <w:t xml:space="preserve"> through </w:t>
+      </w:r>
+      <w:r>
+        <w:rPr>
+          <w:highlight w:val="yellow"/>
+        </w:rPr>
+        <w:t>amendment in effect on the date of application</w:t>
       </w:r>
       <w:r>
         <w:rPr>
           <w:rStyle w:val="SCInstructions"/>
           <w:color w:val="FF0000"/>
         </w:rPr>
-      </w:r>
-      <w:r/>
+        <w:t>]</w:t>
+      </w:r>
+      <w:r>
+        <w:t xml:space="preserve">. </w:t>
+      </w:r>
     </w:p>
     <w:p>
       <w:pPr>
@@ -1420,69 +2128,123 @@
           <w:color w:val="FF0000"/>
           <w:highlight w:val="yellow"/>
         </w:rPr>
-        <w:t xml:space="preserve">2[Under the provisions of 14 CFR 21.101, Airbus S.A.S must show that the Model A321 neo ACF and A321 neo XLR if applicable: series airplane meets the applicable provisions of the regulations listed in Type Certificate No. (does not apply to new TC project):, or the applicable regulations in effect on the date of application for the change, except for earlier amendments as agreed upon by the FAA.] </w:t>
+        <w:t>2</w:t>
       </w:r>
       <w:r>
         <w:rPr>
           <w:b/>
           <w:color w:val="FF0000"/>
         </w:rPr>
-      </w:r>
-      <w:r/>
-      <w:r/>
-      <w:r/>
-      <w:r/>
-      <w:r/>
-      <w:r/>
+        <w:t>[</w:t>
+      </w:r>
+      <w:r>
+        <w:t xml:space="preserve">Under the provisions of </w:t>
+      </w:r>
+      <w:r>
+        <w:t>14</w:t>
+      </w:r>
+      <w:r>
+        <w:t xml:space="preserve"> </w:t>
+      </w:r>
+      <w:r>
+        <w:t xml:space="preserve">CFR </w:t>
+      </w:r>
+      <w:r>
+        <w:t xml:space="preserve">21.101, </w:t>
+      </w:r>
+      <w:r>
+        <w:t>{</w:t>
+      </w:r>
       <w:proofErr w:type="spellStart"/>
-      <w:r/>
+      <w:r>
+        <w:t>ApplicantName</w:t>
+      </w:r>
       <w:proofErr w:type="spellEnd"/>
-      <w:r/>
-      <w:r/>
-      <w:r/>
-      <w:r/>
+      <w:r>
+        <w:t>}</w:t>
+      </w:r>
+      <w:r>
+        <w:t xml:space="preserve"> </w:t>
+      </w:r>
+      <w:r>
+        <w:t xml:space="preserve">must show that the Model </w:t>
+      </w:r>
+      <w:r>
+        <w:t>{</w:t>
+      </w:r>
       <w:proofErr w:type="spellStart"/>
-      <w:r/>
+      <w:r>
+        <w:t>AirplaneModel</w:t>
+      </w:r>
       <w:proofErr w:type="spellEnd"/>
-      <w:r/>
-      <w:r/>
-      <w:r>
-        <w:rPr>
-          <w:highlight w:val="yellow"/>
-        </w:rPr>
-      </w:r>
-      <w:r/>
-      <w:r>
-        <w:rPr>
-          <w:highlight w:val="yellow"/>
-        </w:rPr>
-      </w:r>
-      <w:r/>
-      <w:r/>
-      <w:r/>
-      <w:r/>
+      <w:r>
+        <w:t>}</w:t>
+      </w:r>
+      <w:r>
+        <w:t xml:space="preserve"> </w:t>
+      </w:r>
+      <w:r>
+        <w:rPr>
+          <w:highlight w:val="yellow"/>
+        </w:rPr>
+        <w:t>if applicable:</w:t>
+      </w:r>
+      <w:r>
+        <w:t xml:space="preserve"> </w:t>
+      </w:r>
+      <w:r>
+        <w:rPr>
+          <w:highlight w:val="yellow"/>
+        </w:rPr>
+        <w:t>series</w:t>
+      </w:r>
+      <w:r>
+        <w:t xml:space="preserve"> </w:t>
+      </w:r>
+      <w:r>
+        <w:t>airplane</w:t>
+      </w:r>
+      <w:r>
+        <w:t xml:space="preserve"> meets the applicable provisions of the regulations listed in Type Certificate No. </w:t>
+      </w:r>
+      <w:r>
+        <w:t>{</w:t>
+      </w:r>
       <w:proofErr w:type="spellStart"/>
-      <w:r/>
+      <w:r>
+        <w:t>TCNumber</w:t>
+      </w:r>
       <w:proofErr w:type="spellEnd"/>
-      <w:r/>
-      <w:r/>
-      <w:r/>
-      <w:r/>
+      <w:r>
+        <w:t>}</w:t>
+      </w:r>
+      <w:r>
+        <w:t>,</w:t>
+      </w:r>
+      <w:r>
+        <w:t xml:space="preserve"> </w:t>
+      </w:r>
+      <w:r>
+        <w:t xml:space="preserve">or the applicable regulations in effect on the date of </w:t>
+      </w:r>
       <w:r>
         <w:rPr>
           <w:color w:val="000000" w:themeColor="text1"/>
         </w:rPr>
+        <w:t>application for the change, except for earlier amendments as agreed upon by the FAA.</w:t>
       </w:r>
       <w:r>
         <w:rPr>
           <w:rStyle w:val="SCInstructions"/>
           <w:color w:val="000000" w:themeColor="text1"/>
         </w:rPr>
+        <w:t>]</w:t>
       </w:r>
       <w:r>
         <w:rPr>
           <w:color w:val="000000" w:themeColor="text1"/>
         </w:rPr>
+        <w:t xml:space="preserve"> </w:t>
       </w:r>
     </w:p>
     <w:p>
@@ -1495,19 +2257,23 @@
           <w:color w:val="FF0000"/>
           <w:highlight w:val="yellow"/>
         </w:rPr>
-        <w:t>3 or 4[Under the provisions of 14 CFR 21.101, Airbus S.A.S must show that the Airbus S.A.S must show that changes to the Airbus Model A321 neo ACF and A321 neo XLR if applicable: series airplane, as changed, continues to meet the applicable provisions of the regulations listed in Type Certificate No. (does not apply to new TC project): or the applicable regulations in effect on the date of application for the change, except for earlier amendments as agreed upon by the FAA.]</w:t>
+        <w:t>3 or 4</w:t>
       </w:r>
       <w:r>
         <w:rPr>
           <w:b/>
           <w:color w:val="FF0000"/>
         </w:rPr>
-      </w:r>
-      <w:r/>
+        <w:t>[</w:t>
+      </w:r>
+      <w:r>
+        <w:t>Under the provisions of 14 CFR 21.</w:t>
+      </w:r>
       <w:r>
         <w:rPr>
           <w:color w:val="000000" w:themeColor="text1"/>
         </w:rPr>
+        <w:t>101</w:t>
       </w:r>
       <w:r>
         <w:rPr>
@@ -1515,6 +2281,7 @@
           <w:bCs/>
           <w:color w:val="000000" w:themeColor="text1"/>
         </w:rPr>
+        <w:t xml:space="preserve">, </w:t>
       </w:r>
       <w:r>
         <w:rPr>
@@ -1523,6 +2290,7 @@
           <w:bCs/>
           <w:color w:val="000000" w:themeColor="text1"/>
         </w:rPr>
+        <w:t>{</w:t>
       </w:r>
       <w:proofErr w:type="spellStart"/>
       <w:r>
@@ -1532,6 +2300,7 @@
           <w:bCs/>
           <w:color w:val="000000" w:themeColor="text1"/>
         </w:rPr>
+        <w:t>ApplicantName</w:t>
       </w:r>
       <w:proofErr w:type="spellEnd"/>
       <w:r>
@@ -1541,79 +2310,145 @@
           <w:bCs/>
           <w:color w:val="000000" w:themeColor="text1"/>
         </w:rPr>
+        <w:t>}</w:t>
       </w:r>
       <w:r>
         <w:rPr>
           <w:color w:val="000000" w:themeColor="text1"/>
         </w:rPr>
-      </w:r>
-      <w:r/>
-      <w:r/>
+        <w:t xml:space="preserve"> must show </w:t>
+      </w:r>
+      <w:r>
+        <w:t xml:space="preserve">that the </w:t>
+      </w:r>
+      <w:r>
+        <w:t>{</w:t>
+      </w:r>
       <w:proofErr w:type="spellStart"/>
-      <w:r/>
+      <w:r>
+        <w:t>ApplicantName</w:t>
+      </w:r>
       <w:proofErr w:type="spellEnd"/>
-      <w:r/>
-      <w:r/>
-      <w:r/>
-      <w:r/>
-      <w:r/>
-      <w:r/>
+      <w:r>
+        <w:t>}</w:t>
+      </w:r>
+      <w:r>
+        <w:t xml:space="preserve"> </w:t>
+      </w:r>
+      <w:r>
+        <w:t xml:space="preserve">must show that </w:t>
+      </w:r>
+      <w:r>
+        <w:t>changes to the</w:t>
+      </w:r>
+      <w:r>
+        <w:t xml:space="preserve"> </w:t>
+      </w:r>
+      <w:r>
+        <w:t>{</w:t>
+      </w:r>
       <w:proofErr w:type="spellStart"/>
-      <w:r/>
+      <w:r>
+        <w:t>AirplaneManufacturer</w:t>
+      </w:r>
       <w:proofErr w:type="spellEnd"/>
-      <w:r/>
-      <w:r/>
-      <w:r/>
-      <w:r/>
+      <w:r>
+        <w:t>}</w:t>
+      </w:r>
+      <w:r>
+        <w:t xml:space="preserve"> </w:t>
+      </w:r>
+      <w:r>
+        <w:t xml:space="preserve">Model </w:t>
+      </w:r>
+      <w:r>
+        <w:t>{</w:t>
+      </w:r>
       <w:proofErr w:type="spellStart"/>
-      <w:r/>
+      <w:r>
+        <w:t>AirplaneModel</w:t>
+      </w:r>
       <w:proofErr w:type="spellEnd"/>
-      <w:r/>
-      <w:r/>
-      <w:r>
-        <w:rPr>
-          <w:highlight w:val="yellow"/>
-        </w:rPr>
-      </w:r>
-      <w:r>
-        <w:rPr>
-          <w:highlight w:val="yellow"/>
-        </w:rPr>
-      </w:r>
-      <w:r>
-        <w:rPr>
-          <w:highlight w:val="yellow"/>
-        </w:rPr>
-      </w:r>
-      <w:r/>
-      <w:r>
-        <w:rPr>
-          <w:highlight w:val="yellow"/>
-        </w:rPr>
-      </w:r>
-      <w:r/>
-      <w:r/>
-      <w:r/>
+      <w:r>
+        <w:t>}</w:t>
+      </w:r>
+      <w:r>
+        <w:t xml:space="preserve"> </w:t>
+      </w:r>
+      <w:r>
+        <w:rPr>
+          <w:highlight w:val="yellow"/>
+        </w:rPr>
+        <w:t xml:space="preserve">if </w:t>
+      </w:r>
+      <w:r>
+        <w:rPr>
+          <w:highlight w:val="yellow"/>
+        </w:rPr>
+        <w:t>applicable</w:t>
+      </w:r>
+      <w:r>
+        <w:rPr>
+          <w:highlight w:val="yellow"/>
+        </w:rPr>
+        <w:t>:</w:t>
+      </w:r>
+      <w:r>
+        <w:t xml:space="preserve"> </w:t>
+      </w:r>
+      <w:r>
+        <w:rPr>
+          <w:highlight w:val="yellow"/>
+        </w:rPr>
+        <w:t>series</w:t>
+      </w:r>
+      <w:r>
+        <w:t xml:space="preserve"> </w:t>
+      </w:r>
+      <w:r>
+        <w:t>airplane</w:t>
+      </w:r>
+      <w:r>
+        <w:t>, as changed, continues to meet the applicable provisions of the regulations listed in Type</w:t>
+      </w:r>
       <w:r>
         <w:rPr>
           <w:rStyle w:val="SCInstructions"/>
         </w:rPr>
-      </w:r>
-      <w:r/>
-      <w:r/>
-      <w:r/>
+        <w:t xml:space="preserve"> </w:t>
+      </w:r>
+      <w:r>
+        <w:t>Certificate No.</w:t>
+      </w:r>
+      <w:r>
+        <w:t xml:space="preserve"> </w:t>
+      </w:r>
+      <w:r>
+        <w:t>{</w:t>
+      </w:r>
       <w:proofErr w:type="spellStart"/>
-      <w:r/>
+      <w:r>
+        <w:t>TCNumber</w:t>
+      </w:r>
       <w:proofErr w:type="spellEnd"/>
-      <w:r/>
-      <w:r/>
-      <w:r/>
-      <w:r/>
+      <w:r>
+        <w:t>}</w:t>
+      </w:r>
+      <w:r>
+        <w:t xml:space="preserve"> or the applicable regulations in effect on the date of application for the change,</w:t>
+      </w:r>
+      <w:r>
+        <w:t xml:space="preserve"> except for earlier amendments as agreed upon by the FAA</w:t>
+      </w:r>
+      <w:r>
+        <w:t>.</w:t>
+      </w:r>
       <w:r>
         <w:rPr>
           <w:rStyle w:val="SCInstructions"/>
           <w:color w:val="FF0000"/>
         </w:rPr>
+        <w:t>]</w:t>
       </w:r>
     </w:p>
     <w:p>
@@ -1625,13 +2460,14 @@
           <w:rStyle w:val="SCInstructions"/>
           <w:color w:val="FF0000"/>
         </w:rPr>
-        <w:t>2, 3, or 4[If applicable (rarely): In addition, if the regulations listed do not provide adequate standards regarding the change, the applicant must comply with certain regulations in effect on the date of application for the change. The FAA has determined that the Airbus Model A321 neo ACF and A321 neo XLR if applicable, per TCDS/Worksheet: series airplane must also comply with the following sections of part 21, as amended by amendments applicable amendment number, e.g. 25-1 through amendment in effect on the date of application:</w:t>
+        <w:t>2, 3, or 4</w:t>
       </w:r>
       <w:r>
         <w:rPr>
           <w:rStyle w:val="SCInstructions"/>
           <w:color w:val="FF0000"/>
         </w:rPr>
+        <w:t>[</w:t>
       </w:r>
       <w:r>
         <w:rPr>
@@ -1640,117 +2476,190 @@
           <w:color w:val="auto"/>
           <w:highlight w:val="yellow"/>
         </w:rPr>
+        <w:t>If applicable (rarely)</w:t>
       </w:r>
       <w:r>
         <w:rPr>
           <w:rStyle w:val="SCInstructions"/>
         </w:rPr>
-      </w:r>
-      <w:r/>
+        <w:t xml:space="preserve">: </w:t>
+      </w:r>
+      <w:r>
+        <w:t xml:space="preserve">In addition, if the regulations listed do not provide adequate standards </w:t>
+      </w:r>
       <w:proofErr w:type="gramStart"/>
-      <w:r/>
+      <w:r>
+        <w:t>regarding</w:t>
+      </w:r>
       <w:proofErr w:type="gramEnd"/>
-      <w:r/>
+      <w:r>
+        <w:t xml:space="preserve"> the change, the applicant must </w:t>
+      </w:r>
       <w:proofErr w:type="gramStart"/>
-      <w:r/>
+      <w:r>
+        <w:t>comply with</w:t>
+      </w:r>
       <w:proofErr w:type="gramEnd"/>
-      <w:r/>
+      <w:r>
+        <w:t xml:space="preserve"> certain regulations in effect on the date of application for the change. The FAA has </w:t>
+      </w:r>
       <w:proofErr w:type="gramStart"/>
-      <w:r/>
+      <w:r>
+        <w:t>determined</w:t>
+      </w:r>
       <w:proofErr w:type="gramEnd"/>
-      <w:r/>
-      <w:r/>
+      <w:r>
+        <w:t xml:space="preserve"> that the </w:t>
+      </w:r>
+      <w:r>
+        <w:t>{</w:t>
+      </w:r>
       <w:proofErr w:type="spellStart"/>
-      <w:r/>
+      <w:r>
+        <w:t>AirplaneManufacturer</w:t>
+      </w:r>
       <w:proofErr w:type="spellEnd"/>
-      <w:r/>
-      <w:r/>
-      <w:r/>
-      <w:r/>
+      <w:r>
+        <w:t>}</w:t>
+      </w:r>
+      <w:r>
+        <w:t xml:space="preserve"> </w:t>
+      </w:r>
+      <w:r>
+        <w:t xml:space="preserve">Model </w:t>
+      </w:r>
+      <w:r>
+        <w:t>{</w:t>
+      </w:r>
       <w:proofErr w:type="spellStart"/>
-      <w:r/>
+      <w:r>
+        <w:t>AirplaneModel</w:t>
+      </w:r>
       <w:proofErr w:type="spellEnd"/>
-      <w:r/>
-      <w:r/>
-      <w:r>
-        <w:rPr>
-          <w:highlight w:val="yellow"/>
-        </w:rPr>
-      </w:r>
-      <w:r>
-        <w:rPr>
-          <w:highlight w:val="yellow"/>
-        </w:rPr>
-      </w:r>
-      <w:r/>
-      <w:r>
-        <w:rPr>
-          <w:highlight w:val="yellow"/>
-        </w:rPr>
-      </w:r>
-      <w:r/>
-      <w:r>
-        <w:rPr>
-          <w:highlight w:val="yellow"/>
-        </w:rPr>
-      </w:r>
-      <w:r/>
-      <w:r/>
+      <w:r>
+        <w:t>}</w:t>
+      </w:r>
+      <w:r>
+        <w:t xml:space="preserve"> </w:t>
+      </w:r>
+      <w:r>
+        <w:rPr>
+          <w:highlight w:val="yellow"/>
+        </w:rPr>
+        <w:t xml:space="preserve">if </w:t>
+      </w:r>
+      <w:r>
+        <w:rPr>
+          <w:highlight w:val="yellow"/>
+        </w:rPr>
+        <w:t>applicable</w:t>
+      </w:r>
+      <w:r>
+        <w:t xml:space="preserve">, </w:t>
+      </w:r>
+      <w:r>
+        <w:rPr>
+          <w:highlight w:val="yellow"/>
+        </w:rPr>
+        <w:t>per TCDS/Worksheet:</w:t>
+      </w:r>
+      <w:r>
+        <w:t xml:space="preserve"> </w:t>
+      </w:r>
+      <w:r>
+        <w:rPr>
+          <w:highlight w:val="yellow"/>
+        </w:rPr>
+        <w:t xml:space="preserve">series </w:t>
+      </w:r>
+      <w:r>
+        <w:t>airplane</w:t>
+      </w:r>
+      <w:r>
+        <w:t xml:space="preserve"> must also </w:t>
+      </w:r>
       <w:proofErr w:type="gramStart"/>
-      <w:r/>
+      <w:r>
+        <w:t>comply with</w:t>
+      </w:r>
       <w:proofErr w:type="gramEnd"/>
-      <w:r/>
-      <w:r/>
-      <w:r/>
+      <w:r>
+        <w:t xml:space="preserve"> the following sections of </w:t>
+      </w:r>
+      <w:r>
+        <w:t xml:space="preserve">part </w:t>
+      </w:r>
+      <w:r>
+        <w:t>{</w:t>
+      </w:r>
       <w:proofErr w:type="spellStart"/>
-      <w:r/>
+      <w:r>
+        <w:t>CFRPart</w:t>
+      </w:r>
       <w:proofErr w:type="spellEnd"/>
-      <w:r/>
-      <w:r/>
-      <w:r/>
-      <w:r>
-        <w:rPr>
-          <w:highlight w:val="yellow"/>
-        </w:rPr>
+      <w:r>
+        <w:t>}</w:t>
+      </w:r>
+      <w:r>
+        <w:t xml:space="preserve">, </w:t>
+      </w:r>
+      <w:r>
+        <w:t xml:space="preserve">as amended by amendments </w:t>
+      </w:r>
+      <w:r>
+        <w:rPr>
+          <w:highlight w:val="yellow"/>
+        </w:rPr>
+        <w:t xml:space="preserve">applicable amendment number, </w:t>
       </w:r>
       <w:proofErr w:type="gramStart"/>
       <w:r>
         <w:rPr>
           <w:highlight w:val="yellow"/>
         </w:rPr>
+        <w:t>e.g.</w:t>
       </w:r>
       <w:proofErr w:type="gramEnd"/>
       <w:r>
         <w:rPr>
           <w:highlight w:val="yellow"/>
         </w:rPr>
+        <w:t xml:space="preserve"> </w:t>
       </w:r>
       <w:proofErr w:type="gramStart"/>
       <w:r>
         <w:rPr>
           <w:highlight w:val="yellow"/>
         </w:rPr>
+        <w:t>25</w:t>
       </w:r>
       <w:proofErr w:type="gramEnd"/>
       <w:r>
         <w:rPr>
           <w:highlight w:val="yellow"/>
         </w:rPr>
+        <w:t>-</w:t>
       </w:r>
       <w:proofErr w:type="gramStart"/>
       <w:r>
         <w:rPr>
           <w:highlight w:val="yellow"/>
         </w:rPr>
+        <w:t>1</w:t>
       </w:r>
       <w:proofErr w:type="gramEnd"/>
-      <w:r/>
-      <w:r>
-        <w:rPr>
-          <w:highlight w:val="yellow"/>
-        </w:rPr>
-      </w:r>
-      <w:r/>
+      <w:r>
+        <w:t xml:space="preserve"> through </w:t>
+      </w:r>
+      <w:r>
+        <w:rPr>
+          <w:highlight w:val="yellow"/>
+        </w:rPr>
+        <w:t>amendment in effect on the date of application</w:t>
+      </w:r>
+      <w:r>
+        <w:t>:</w:t>
+      </w:r>
     </w:p>
     <w:p>
       <w:pPr>
@@ -1792,46 +2701,78 @@
         <w:pStyle w:val="SCTextIndented"/>
       </w:pPr>
       <w:r>
-        <w:t>If the Administrator finds that the applicable airworthiness regulations (e.g., 14 CFR part 25) do not contain adequate or appropriate safety standards for the Airbus Model A321 neo ACF and A321 neo XLR if applicable, per TCDS/Worksheet: series airplane because of a novel or unusual design feature, special conditions are prescribed under the provisions of § 21.16.</w:t>
-      </w:r>
-      <w:r/>
+        <w:t xml:space="preserve">If the Administrator finds that the applicable airworthiness regulations (e.g., 14 CFR part 25) do not contain adequate or appropriate safety standards for the </w:t>
+      </w:r>
+      <w:r>
+        <w:t>{</w:t>
+      </w:r>
       <w:proofErr w:type="spellStart"/>
-      <w:r/>
+      <w:r>
+        <w:t>AirplaneManufacturer</w:t>
+      </w:r>
       <w:proofErr w:type="spellEnd"/>
-      <w:r/>
-      <w:r/>
-      <w:r/>
-      <w:r/>
+      <w:r>
+        <w:t>}</w:t>
+      </w:r>
+      <w:r>
+        <w:t xml:space="preserve"> </w:t>
+      </w:r>
+      <w:r>
+        <w:t xml:space="preserve">Model </w:t>
+      </w:r>
+      <w:r>
+        <w:t>{</w:t>
+      </w:r>
       <w:proofErr w:type="spellStart"/>
-      <w:r/>
+      <w:r>
+        <w:t>AirplaneModel</w:t>
+      </w:r>
       <w:proofErr w:type="spellEnd"/>
-      <w:r/>
-      <w:r/>
-      <w:r>
-        <w:rPr>
-          <w:highlight w:val="yellow"/>
-        </w:rPr>
-      </w:r>
-      <w:r>
-        <w:rPr>
-          <w:highlight w:val="yellow"/>
-        </w:rPr>
-      </w:r>
-      <w:r>
-        <w:rPr>
-          <w:highlight w:val="yellow"/>
-        </w:rPr>
-      </w:r>
-      <w:r>
-        <w:rPr>
-          <w:highlight w:val="yellow"/>
-        </w:rPr>
-      </w:r>
-      <w:r/>
-      <w:r/>
-      <w:r/>
-      <w:r/>
-      <w:r/>
+      <w:r>
+        <w:t>}</w:t>
+      </w:r>
+      <w:r>
+        <w:t xml:space="preserve"> </w:t>
+      </w:r>
+      <w:r>
+        <w:rPr>
+          <w:highlight w:val="yellow"/>
+        </w:rPr>
+        <w:t xml:space="preserve">if applicable, </w:t>
+      </w:r>
+      <w:r>
+        <w:rPr>
+          <w:highlight w:val="yellow"/>
+        </w:rPr>
+        <w:t>per TCDS/Worksheet:</w:t>
+      </w:r>
+      <w:r>
+        <w:rPr>
+          <w:highlight w:val="yellow"/>
+        </w:rPr>
+        <w:t xml:space="preserve"> </w:t>
+      </w:r>
+      <w:r>
+        <w:rPr>
+          <w:highlight w:val="yellow"/>
+        </w:rPr>
+        <w:t>series</w:t>
+      </w:r>
+      <w:r>
+        <w:t xml:space="preserve"> </w:t>
+      </w:r>
+      <w:r>
+        <w:t>airplane</w:t>
+      </w:r>
+      <w:r>
+        <w:t xml:space="preserve"> </w:t>
+      </w:r>
+      <w:r>
+        <w:t xml:space="preserve">because of a novel or unusual design feature, special conditions are prescribed under the provisions of </w:t>
+      </w:r>
+      <w:r>
+        <w:t>§ 21.16.</w:t>
+      </w:r>
     </w:p>
     <w:p>
       <w:pPr>
@@ -1948,80 +2889,144 @@
         <w:pStyle w:val="SCTextIndented"/>
       </w:pPr>
       <w:r>
-        <w:t>In addition to the applicable airworthiness regulations and special conditions, the Airbus Model A321 neo ACF and A321 neo XLR applicable, per TCDS/Worksheet: series airplane must comply with the only for 14 CFR part 23 and 27: fuel-vent and only for 14 CFR part 23, 25, 27, 29: exhaust-emission requirements of 14 CFR part 34 only for 14 CFR part 23, 25, 27, 29:, and the noise-certification requirements of 14 CFR part 36.</w:t>
-      </w:r>
-      <w:r/>
+        <w:t xml:space="preserve">In addition to the applicable airworthiness regulations and special conditions, the </w:t>
+      </w:r>
+      <w:r>
+        <w:t>{</w:t>
+      </w:r>
       <w:proofErr w:type="spellStart"/>
-      <w:r/>
+      <w:r>
+        <w:t>AirplaneManufacturer</w:t>
+      </w:r>
       <w:proofErr w:type="spellEnd"/>
-      <w:r/>
-      <w:r/>
-      <w:r/>
+      <w:r>
+        <w:t>}</w:t>
+      </w:r>
+      <w:r>
+        <w:t xml:space="preserve"> Model </w:t>
+      </w:r>
+      <w:r>
+        <w:t>{</w:t>
+      </w:r>
       <w:proofErr w:type="spellStart"/>
-      <w:r/>
+      <w:r>
+        <w:t>AirplaneModel</w:t>
+      </w:r>
       <w:proofErr w:type="spellEnd"/>
-      <w:r/>
-      <w:r/>
-      <w:r>
-        <w:rPr>
-          <w:highlight w:val="yellow"/>
-        </w:rPr>
-      </w:r>
-      <w:r/>
-      <w:r>
-        <w:rPr>
-          <w:highlight w:val="yellow"/>
-        </w:rPr>
-      </w:r>
-      <w:r/>
-      <w:r/>
-      <w:r/>
-      <w:r/>
+      <w:r>
+        <w:t>}</w:t>
+      </w:r>
+      <w:r>
+        <w:t xml:space="preserve"> </w:t>
+      </w:r>
+      <w:r>
+        <w:rPr>
+          <w:highlight w:val="yellow"/>
+        </w:rPr>
+        <w:t>applicable, per TCDS/Worksheet:</w:t>
+      </w:r>
+      <w:r>
+        <w:t xml:space="preserve"> </w:t>
+      </w:r>
+      <w:r>
+        <w:rPr>
+          <w:highlight w:val="yellow"/>
+        </w:rPr>
+        <w:t>series</w:t>
+      </w:r>
+      <w:r>
+        <w:t xml:space="preserve"> </w:t>
+      </w:r>
+      <w:r>
+        <w:t>airplane</w:t>
+      </w:r>
+      <w:r>
+        <w:t xml:space="preserve"> </w:t>
+      </w:r>
+      <w:r>
+        <w:t xml:space="preserve">must comply with the </w:t>
+      </w:r>
       <w:r>
         <w:rPr>
           <w:highlight w:val="cyan"/>
         </w:rPr>
+        <w:t>only for 14 CFR part 23 and 27</w:t>
       </w:r>
       <w:r>
         <w:rPr>
           <w:highlight w:val="cyan"/>
         </w:rPr>
-      </w:r>
-      <w:r/>
-      <w:r/>
-      <w:r/>
-      <w:r/>
+        <w:t>:</w:t>
+      </w:r>
+      <w:r>
+        <w:t xml:space="preserve"> </w:t>
+      </w:r>
+      <w:r>
+        <w:t>fuel</w:t>
+      </w:r>
+      <w:r>
+        <w:t>-</w:t>
+      </w:r>
+      <w:r>
+        <w:t xml:space="preserve">vent and </w:t>
+      </w:r>
       <w:r>
         <w:rPr>
           <w:highlight w:val="cyan"/>
         </w:rPr>
+        <w:t>only for 14 CFR part 23, 25, 27, 29</w:t>
       </w:r>
       <w:r>
         <w:rPr>
           <w:highlight w:val="cyan"/>
         </w:rPr>
-      </w:r>
-      <w:r/>
-      <w:r/>
-      <w:r/>
-      <w:r/>
-      <w:r/>
+        <w:t>:</w:t>
+      </w:r>
+      <w:r>
+        <w:t xml:space="preserve"> </w:t>
+      </w:r>
+      <w:r>
+        <w:t>exhaust</w:t>
+      </w:r>
+      <w:r>
+        <w:t>-</w:t>
+      </w:r>
+      <w:r>
+        <w:t>emission requirements of 14 CFR part 34</w:t>
+      </w:r>
+      <w:r>
+        <w:t xml:space="preserve"> </w:t>
+      </w:r>
       <w:r>
         <w:rPr>
           <w:highlight w:val="cyan"/>
         </w:rPr>
+        <w:t>only for 14 CFR part 23, 25, 27, 29</w:t>
       </w:r>
       <w:r>
         <w:rPr>
           <w:highlight w:val="cyan"/>
         </w:rPr>
-      </w:r>
-      <w:r/>
-      <w:r/>
-      <w:r/>
-      <w:r/>
-      <w:r/>
-      <w:r/>
+        <w:t>:</w:t>
+      </w:r>
+      <w:r>
+        <w:t>,</w:t>
+      </w:r>
+      <w:r>
+        <w:t xml:space="preserve"> and the noise</w:t>
+      </w:r>
+      <w:r>
+        <w:t>-</w:t>
+      </w:r>
+      <w:r>
+        <w:t>certification requirements of 14 CFR part</w:t>
+      </w:r>
+      <w:r>
+        <w:t xml:space="preserve"> </w:t>
+      </w:r>
+      <w:r>
+        <w:t>36.</w:t>
+      </w:r>
     </w:p>
     <w:p>
       <w:pPr>
@@ -2146,43 +3151,74 @@
         <w:pStyle w:val="SCTextIndented"/>
       </w:pPr>
       <w:r>
-        <w:t>The Airbus Model A321 neo ACF and A321 neo XLR if applicable: series airplane will incorporate the following novel or unusual design feature(s):</w:t>
-      </w:r>
-      <w:r/>
+        <w:t xml:space="preserve">The </w:t>
+      </w:r>
+      <w:r>
+        <w:t>{</w:t>
+      </w:r>
       <w:proofErr w:type="spellStart"/>
-      <w:r/>
+      <w:r>
+        <w:t>AirplaneManufacturer</w:t>
+      </w:r>
       <w:proofErr w:type="spellEnd"/>
-      <w:r/>
-      <w:r/>
-      <w:r/>
-      <w:r/>
+      <w:r>
+        <w:t>}</w:t>
+      </w:r>
+      <w:r>
+        <w:t xml:space="preserve"> </w:t>
+      </w:r>
+      <w:r>
+        <w:t xml:space="preserve">Model </w:t>
+      </w:r>
+      <w:r>
+        <w:t>{</w:t>
+      </w:r>
       <w:proofErr w:type="spellStart"/>
-      <w:r/>
+      <w:r>
+        <w:t>AirplaneModel</w:t>
+      </w:r>
       <w:proofErr w:type="spellEnd"/>
-      <w:r/>
-      <w:r/>
-      <w:r>
-        <w:rPr>
-          <w:highlight w:val="yellow"/>
-        </w:rPr>
-      </w:r>
-      <w:r/>
+      <w:r>
+        <w:t>}</w:t>
+      </w:r>
+      <w:r>
+        <w:t xml:space="preserve"> </w:t>
+      </w:r>
+      <w:r>
+        <w:rPr>
+          <w:highlight w:val="yellow"/>
+        </w:rPr>
+        <w:t>if applicable:</w:t>
+      </w:r>
+      <w:r>
+        <w:t xml:space="preserve"> </w:t>
+      </w:r>
       <w:proofErr w:type="gramStart"/>
       <w:r>
         <w:rPr>
           <w:highlight w:val="yellow"/>
         </w:rPr>
-      </w:r>
-      <w:r/>
-      <w:r/>
+        <w:t>series</w:t>
+      </w:r>
+      <w:r>
+        <w:t xml:space="preserve"> </w:t>
+      </w:r>
+      <w:r>
+        <w:t>airplane</w:t>
+      </w:r>
       <w:proofErr w:type="gramEnd"/>
-      <w:r/>
-      <w:r>
-        <w:rPr>
-          <w:highlight w:val="yellow"/>
-        </w:rPr>
-      </w:r>
-      <w:r/>
+      <w:r>
+        <w:t xml:space="preserve"> will incorporate the following novel or unusual design feature</w:t>
+      </w:r>
+      <w:r>
+        <w:rPr>
+          <w:highlight w:val="yellow"/>
+        </w:rPr>
+        <w:t>(s)</w:t>
+      </w:r>
+      <w:r>
+        <w:t>:</w:t>
+      </w:r>
     </w:p>
     <w:p>
       <w:pPr>
@@ -2212,6 +3248,22 @@
         <w:t>(Extracted from the discussion section of the 25-811-SC: as modified to correct applicant, and change airplane model.  Pretensioner restraint related discussion has been added and extracted from the discussion section of the 25-861-SC.)</w:t>
         <w:br/>
         <w:t>Section 25.785(d) requires that each occupant of a seat installed at an angle of more than 18 degrees, relative to bow-to-stern airplane cabin centerline, must be protected from head injury using a seatbelt and an energy-absorbing rest that supports the arms, shoulders, head, and spine, or using a seatbelt and shoulder harness designed to prevent the head from contacting any injurious object.</w:t>
+        <w:br/>
+        <w:t>The Airbus Model A321 neo ACF and A321 neo XLR airplane’s single occupant oblique seat installation with airbag devices and 3-point restraint or pretensioner restraint system is novel such that the current requirements do not adequately address airbag or pretensioner devices and protection of the occupant’s neck, spine torso, and legs for seating configurations that are positioned at an angle of 49 degrees from the airplane centerline.  The seating configuration installation angle is beyond the installation-design limits of current special conditions issued for seat positions at angles between 18 degrees and 45 degrees.  For example, at these angles, lateral neck bending and other injury mechanisms prevalent from a fully side-facing installation become a concern.  To account for these concerns, these special conditions are based on FAA policy statement PS-AIR-25-27, “Technical Criteria for Approving Obliques seats” as well as policy statement PS-ANM-25-03-R1, “Technical Criteria for Approving Side-Facing Seats.”</w:t>
+        <w:br/>
+        <w:t>To provide a level of safety equivalent to that afforded to the occupants of forward and aft-facing seats, additional airworthiness standards, in the form of dynamic testing requirements, including both the injury criteria limits from the oblique-seat policy and the fully side-facing seat policy through new special conditions are necessary.</w:t>
+        <w:br/>
+        <w:t>Other restraint systems have been used to comply with the occupant injury criteria of § 25.562(c)(5). For instance, shoulder harnesses have been widely used on flight-attendant seats, flight-deck seats, in business jets, and in general-aviation airplanes to reduce occupant head injury in the event of an emergency landing. Special conditions, pertinent regulations, and published guidance relate to other restraint systems. However, the use of pretensioners in the restraint system on transport-airplane seats is a novel design.</w:t>
+        <w:br/>
+        <w:t>Pretensioner technology involves a step-change in loading experienced by the occupant for impacts below and above that at which the device deploys, because activation of the shoulder harness, at the point at which the pretensioner engages, interrupts upper-torso excursion. Such excursion could result in the head-injury criteria (HIC) being higher at an intermediate impact condition than that resulting from the maximum impact condition corresponding to the test conditions specified in § 25.562. See condition a.3 in these special conditions.</w:t>
+        <w:br/>
+        <w:t>The ideal triangular maximum-severity pulse is defined in Advisory Circular (AC) 25.562–1B, “Dynamic Evaluation of Seat Restraint Systems and Occupant Protection on Transport Airplanes”. For the evaluation and testing of less-severe pulses for purposes of assessing the effectiveness of the pretensioner setting, a similar triangular pulse should be used with acceleration, rise time, and velocity change scaled accordingly. The magnitude of the required pulse should not deviate below the ideal pulse by more than 0.5g until 1.33 t1 is reached, where t1 represents the time interval between 0 and t1 on the referenced pulse shape, as shown in AC 25.562–1B. This is an acceptable method of compliance to the test requirements of the special conditions.</w:t>
+        <w:br/>
+        <w:t>Additionally, the pretensioner might not provide protection, after actuation, during secondary impacts. Therefore, the case where a small impact is followed by a large impact should be addressed. If the minimum deceleration severity at which the pretensioner is set to deploy is unnecessarily low, the protection offered by the pretensioner may be lost by the time a second, larger impact occurs.</w:t>
+        <w:br/>
+        <w:t>Conditions a through g address occupant protection in consideration of the oblique-facing seats. Condition h addresses airbag systems. Conditions i.1 through i.3 ensures that the pretensioner system activates when intended and protects a range of occupants under various accident conditions. Conditions i.4 through i.9 addresses maintenance and reliability of the pretensioner system, including any outside influences on the mechanism, to ensure it functions as intended.</w:t>
+        <w:br/>
+        <w:t>These special conditions contain the additional safety standards that the Administrator considers necessary to establish a level of safety equivalent to that established by the existing airworthiness standards.</w:t>
       </w:r>
     </w:p>
     <w:p>
@@ -2488,13 +3540,19 @@
         <w:keepNext/>
       </w:pPr>
       <w:r>
-        <w:t>List of Subjects in 14 CFR Part 21</w:t>
-      </w:r>
-      <w:r/>
+        <w:t xml:space="preserve">List of Subjects in 14 CFR Part </w:t>
+      </w:r>
+      <w:r>
+        <w:t>{</w:t>
+      </w:r>
       <w:proofErr w:type="spellStart"/>
-      <w:r/>
+      <w:r>
+        <w:t>CFRPart</w:t>
+      </w:r>
       <w:proofErr w:type="spellEnd"/>
-      <w:r/>
+      <w:r>
+        <w:t>}</w:t>
+      </w:r>
     </w:p>
     <w:p>
       <w:pPr>
@@ -2596,37 +3654,67 @@
       </w:pPr>
       <w:proofErr w:type="gramStart"/>
       <w:r>
-        <w:t>Accordingly, the Federal Aviation Administration (FAA) proposes the following special conditions as part of the type certification basis for Airbus Model A321 neo ACF and A321 neo XLR if applicable: series airplanes 4[, as modified by Airbus S.A.S].</w:t>
+        <w:t>Accordingly</w:t>
       </w:r>
       <w:proofErr w:type="gramEnd"/>
-      <w:r/>
-      <w:r/>
-      <w:r/>
-      <w:r/>
+      <w:r>
+        <w:t>,</w:t>
+      </w:r>
+      <w:r>
+        <w:t xml:space="preserve"> the Federal Aviation Administration (FAA) proposes </w:t>
+      </w:r>
+      <w:r>
+        <w:t xml:space="preserve">the following special conditions as part of the type certification basis for </w:t>
+      </w:r>
+      <w:r>
+        <w:t>{</w:t>
+      </w:r>
       <w:proofErr w:type="spellStart"/>
-      <w:r/>
+      <w:r>
+        <w:t>AirplaneManufacturer</w:t>
+      </w:r>
       <w:proofErr w:type="spellEnd"/>
-      <w:r/>
-      <w:r/>
-      <w:r/>
+      <w:r>
+        <w:t>}</w:t>
+      </w:r>
+      <w:r>
+        <w:t xml:space="preserve"> Model </w:t>
+      </w:r>
+      <w:r>
+        <w:t>{</w:t>
+      </w:r>
       <w:proofErr w:type="spellStart"/>
-      <w:r/>
+      <w:r>
+        <w:t>AirplaneModel</w:t>
+      </w:r>
       <w:proofErr w:type="spellEnd"/>
-      <w:r/>
-      <w:r/>
-      <w:r>
-        <w:rPr>
-          <w:highlight w:val="yellow"/>
-        </w:rPr>
-      </w:r>
-      <w:r/>
-      <w:r>
-        <w:rPr>
-          <w:highlight w:val="yellow"/>
-        </w:rPr>
-      </w:r>
-      <w:r/>
-      <w:r/>
+      <w:r>
+        <w:t>}</w:t>
+      </w:r>
+      <w:r>
+        <w:t xml:space="preserve"> </w:t>
+      </w:r>
+      <w:r>
+        <w:rPr>
+          <w:highlight w:val="yellow"/>
+        </w:rPr>
+        <w:t>if applicable:</w:t>
+      </w:r>
+      <w:r>
+        <w:t xml:space="preserve"> </w:t>
+      </w:r>
+      <w:r>
+        <w:rPr>
+          <w:highlight w:val="yellow"/>
+        </w:rPr>
+        <w:t>series</w:t>
+      </w:r>
+      <w:r>
+        <w:t xml:space="preserve"> airplanes</w:t>
+      </w:r>
+      <w:r>
+        <w:t xml:space="preserve"> </w:t>
+      </w:r>
       <w:proofErr w:type="gramStart"/>
       <w:r>
         <w:rPr>
@@ -2634,6 +3722,7 @@
           <w:color w:val="FF0000"/>
           <w:highlight w:val="yellow"/>
         </w:rPr>
+        <w:t>4</w:t>
       </w:r>
       <w:proofErr w:type="gramEnd"/>
       <w:r>
@@ -2641,24 +3730,40 @@
           <w:b/>
           <w:color w:val="FF0000"/>
         </w:rPr>
-      </w:r>
-      <w:r/>
+        <w:t>[</w:t>
+      </w:r>
+      <w:r>
+        <w:t xml:space="preserve">, as </w:t>
+      </w:r>
       <w:proofErr w:type="gramStart"/>
-      <w:r/>
+      <w:r>
+        <w:t>modified</w:t>
+      </w:r>
       <w:proofErr w:type="gramEnd"/>
-      <w:r/>
-      <w:r/>
+      <w:r>
+        <w:t xml:space="preserve"> by </w:t>
+      </w:r>
+      <w:r>
+        <w:t>{</w:t>
+      </w:r>
       <w:proofErr w:type="spellStart"/>
-      <w:r/>
+      <w:r>
+        <w:t>ApplicantName</w:t>
+      </w:r>
       <w:proofErr w:type="spellEnd"/>
-      <w:r/>
+      <w:r>
+        <w:t>}</w:t>
+      </w:r>
       <w:r>
         <w:rPr>
           <w:b/>
           <w:color w:val="FF0000"/>
         </w:rPr>
-      </w:r>
-      <w:r/>
+        <w:t>]</w:t>
+      </w:r>
+      <w:r>
+        <w:t>.</w:t>
+      </w:r>
     </w:p>
     <w:p>
       <w:pPr>
@@ -2674,9 +3779,7 @@
           <w:bCs/>
           <w:color w:val="000000" w:themeColor="text1"/>
         </w:rPr>
-        <w:t>Accordingly, pursuant to the authority delegated to me by the Administrator, the following special conditions are issued as part of the type certification basis for the Airbus Model A321 neo ACF and A321 neo XLR series airplanes.</w:t>
-        <w:br/>
-        <w:t>In addition to the requirements of §§ 25.562 and 25.785, passenger seats with airbag devices and 3-point restraints or pretensioner restraints, installed at an angle 49 degrees from the aircraft centerline must meet the following:</w:t>
+        <w:t>{</w:t>
       </w:r>
       <w:proofErr w:type="spellStart"/>
       <w:r>
@@ -2684,6 +3787,7 @@
           <w:bCs/>
           <w:color w:val="000000" w:themeColor="text1"/>
         </w:rPr>
+        <w:t>SpecialConditions</w:t>
       </w:r>
       <w:proofErr w:type="spellEnd"/>
       <w:r>
@@ -2691,6 +3795,7 @@
           <w:bCs/>
           <w:color w:val="000000" w:themeColor="text1"/>
         </w:rPr>
+        <w:t>}</w:t>
       </w:r>
     </w:p>
     <w:p>

</xml_diff>